<commit_message>
New Wireframes added to Functional Ontwerp
Ik weet niet wat WRL3349.tmp is...
</commit_message>
<xml_diff>
--- a/Documentation/Functioneel Ontwerp Uneed-IT.docx
+++ b/Documentation/Functioneel Ontwerp Uneed-IT.docx
@@ -321,7 +321,7 @@
             </w:rPr>
             <w:fldChar w:fldCharType="separate"/>
           </w:r>
-          <w:hyperlink w:anchor="_Toc167697290" w:history="1">
+          <w:hyperlink w:anchor="_Toc169522009" w:history="1">
             <w:r>
               <w:rPr>
                 <w:rStyle w:val="Hyperlink"/>
@@ -349,7 +349,7 @@
                 <w:noProof/>
                 <w:webHidden/>
               </w:rPr>
-              <w:instrText xml:space="preserve"> PAGEREF _Toc167697290 \h </w:instrText>
+              <w:instrText xml:space="preserve"> PAGEREF _Toc169522009 \h </w:instrText>
             </w:r>
             <w:r>
               <w:rPr>
@@ -395,7 +395,7 @@
               <w14:ligatures w14:val="standardContextual"/>
             </w:rPr>
           </w:pPr>
-          <w:hyperlink w:anchor="_Toc167697291" w:history="1">
+          <w:hyperlink w:anchor="_Toc169522010" w:history="1">
             <w:r>
               <w:rPr>
                 <w:rStyle w:val="Hyperlink"/>
@@ -423,7 +423,7 @@
                 <w:noProof/>
                 <w:webHidden/>
               </w:rPr>
-              <w:instrText xml:space="preserve"> PAGEREF _Toc167697291 \h </w:instrText>
+              <w:instrText xml:space="preserve"> PAGEREF _Toc169522010 \h </w:instrText>
             </w:r>
             <w:r>
               <w:rPr>
@@ -469,7 +469,7 @@
               <w14:ligatures w14:val="standardContextual"/>
             </w:rPr>
           </w:pPr>
-          <w:hyperlink w:anchor="_Toc167697292" w:history="1">
+          <w:hyperlink w:anchor="_Toc169522011" w:history="1">
             <w:r>
               <w:rPr>
                 <w:rStyle w:val="Hyperlink"/>
@@ -497,7 +497,7 @@
                 <w:noProof/>
                 <w:webHidden/>
               </w:rPr>
-              <w:instrText xml:space="preserve"> PAGEREF _Toc167697292 \h </w:instrText>
+              <w:instrText xml:space="preserve"> PAGEREF _Toc169522011 \h </w:instrText>
             </w:r>
             <w:r>
               <w:rPr>
@@ -543,7 +543,7 @@
               <w14:ligatures w14:val="standardContextual"/>
             </w:rPr>
           </w:pPr>
-          <w:hyperlink w:anchor="_Toc167697293" w:history="1">
+          <w:hyperlink w:anchor="_Toc169522012" w:history="1">
             <w:r>
               <w:rPr>
                 <w:rStyle w:val="Hyperlink"/>
@@ -571,7 +571,7 @@
                 <w:noProof/>
                 <w:webHidden/>
               </w:rPr>
-              <w:instrText xml:space="preserve"> PAGEREF _Toc167697293 \h </w:instrText>
+              <w:instrText xml:space="preserve"> PAGEREF _Toc169522012 \h </w:instrText>
             </w:r>
             <w:r>
               <w:rPr>
@@ -617,7 +617,7 @@
               <w14:ligatures w14:val="standardContextual"/>
             </w:rPr>
           </w:pPr>
-          <w:hyperlink w:anchor="_Toc167697294" w:history="1">
+          <w:hyperlink w:anchor="_Toc169522013" w:history="1">
             <w:r>
               <w:rPr>
                 <w:rStyle w:val="Hyperlink"/>
@@ -645,7 +645,7 @@
                 <w:noProof/>
                 <w:webHidden/>
               </w:rPr>
-              <w:instrText xml:space="preserve"> PAGEREF _Toc167697294 \h </w:instrText>
+              <w:instrText xml:space="preserve"> PAGEREF _Toc169522013 \h </w:instrText>
             </w:r>
             <w:r>
               <w:rPr>
@@ -691,7 +691,7 @@
               <w14:ligatures w14:val="standardContextual"/>
             </w:rPr>
           </w:pPr>
-          <w:hyperlink w:anchor="_Toc167697295" w:history="1">
+          <w:hyperlink w:anchor="_Toc169522014" w:history="1">
             <w:r>
               <w:rPr>
                 <w:rStyle w:val="Hyperlink"/>
@@ -719,7 +719,7 @@
                 <w:noProof/>
                 <w:webHidden/>
               </w:rPr>
-              <w:instrText xml:space="preserve"> PAGEREF _Toc167697295 \h </w:instrText>
+              <w:instrText xml:space="preserve"> PAGEREF _Toc169522014 \h </w:instrText>
             </w:r>
             <w:r>
               <w:rPr>
@@ -739,7 +739,7 @@
                 <w:noProof/>
                 <w:webHidden/>
               </w:rPr>
-              <w:t>3</w:t>
+              <w:t>4</w:t>
             </w:r>
             <w:r>
               <w:rPr>
@@ -765,7 +765,7 @@
               <w14:ligatures w14:val="standardContextual"/>
             </w:rPr>
           </w:pPr>
-          <w:hyperlink w:anchor="_Toc167697296" w:history="1">
+          <w:hyperlink w:anchor="_Toc169522015" w:history="1">
             <w:r>
               <w:rPr>
                 <w:rStyle w:val="Hyperlink"/>
@@ -793,7 +793,7 @@
                 <w:noProof/>
                 <w:webHidden/>
               </w:rPr>
-              <w:instrText xml:space="preserve"> PAGEREF _Toc167697296 \h </w:instrText>
+              <w:instrText xml:space="preserve"> PAGEREF _Toc169522015 \h </w:instrText>
             </w:r>
             <w:r>
               <w:rPr>
@@ -839,12 +839,11 @@
               <w14:ligatures w14:val="standardContextual"/>
             </w:rPr>
           </w:pPr>
-          <w:hyperlink w:anchor="_Toc167697297" w:history="1">
+          <w:hyperlink w:anchor="_Toc169522016" w:history="1">
             <w:r>
               <w:rPr>
                 <w:rStyle w:val="Hyperlink"/>
                 <w:noProof/>
-                <w:lang w:val="nl-NL"/>
               </w:rPr>
               <w:t>Wireframes</w:t>
             </w:r>
@@ -867,229 +866,7 @@
                 <w:noProof/>
                 <w:webHidden/>
               </w:rPr>
-              <w:instrText xml:space="preserve"> PAGEREF _Toc167697297 \h </w:instrText>
-            </w:r>
-            <w:r>
-              <w:rPr>
-                <w:noProof/>
-                <w:webHidden/>
-              </w:rPr>
-            </w:r>
-            <w:r>
-              <w:rPr>
-                <w:noProof/>
-                <w:webHidden/>
-              </w:rPr>
-              <w:fldChar w:fldCharType="separate"/>
-            </w:r>
-            <w:r>
-              <w:rPr>
-                <w:noProof/>
-                <w:webHidden/>
-              </w:rPr>
-              <w:t>4</w:t>
-            </w:r>
-            <w:r>
-              <w:rPr>
-                <w:noProof/>
-                <w:webHidden/>
-              </w:rPr>
-              <w:fldChar w:fldCharType="end"/>
-            </w:r>
-          </w:hyperlink>
-        </w:p>
-        <w:p>
-          <w:pPr>
-            <w:pStyle w:val="TOC2"/>
-            <w:tabs>
-              <w:tab w:val="right" w:leader="dot" w:pos="9062"/>
-            </w:tabs>
-            <w:rPr>
-              <w:noProof/>
-              <w:kern w:val="2"/>
-              <w:sz w:val="24"/>
-              <w:szCs w:val="24"/>
-              <w:lang w:val="nl-NL" w:eastAsia="nl-NL"/>
-              <w14:ligatures w14:val="standardContextual"/>
-            </w:rPr>
-          </w:pPr>
-          <w:hyperlink w:anchor="_Toc167697298" w:history="1">
-            <w:r>
-              <w:rPr>
-                <w:rStyle w:val="Hyperlink"/>
-                <w:noProof/>
-                <w:lang w:val="nl-NL"/>
-              </w:rPr>
-              <w:t>Home pagina</w:t>
-            </w:r>
-            <w:r>
-              <w:rPr>
-                <w:noProof/>
-                <w:webHidden/>
-              </w:rPr>
-              <w:tab/>
-            </w:r>
-            <w:r>
-              <w:rPr>
-                <w:noProof/>
-                <w:webHidden/>
-              </w:rPr>
-              <w:fldChar w:fldCharType="begin"/>
-            </w:r>
-            <w:r>
-              <w:rPr>
-                <w:noProof/>
-                <w:webHidden/>
-              </w:rPr>
-              <w:instrText xml:space="preserve"> PAGEREF _Toc167697298 \h </w:instrText>
-            </w:r>
-            <w:r>
-              <w:rPr>
-                <w:noProof/>
-                <w:webHidden/>
-              </w:rPr>
-            </w:r>
-            <w:r>
-              <w:rPr>
-                <w:noProof/>
-                <w:webHidden/>
-              </w:rPr>
-              <w:fldChar w:fldCharType="separate"/>
-            </w:r>
-            <w:r>
-              <w:rPr>
-                <w:noProof/>
-                <w:webHidden/>
-              </w:rPr>
-              <w:t>4</w:t>
-            </w:r>
-            <w:r>
-              <w:rPr>
-                <w:noProof/>
-                <w:webHidden/>
-              </w:rPr>
-              <w:fldChar w:fldCharType="end"/>
-            </w:r>
-          </w:hyperlink>
-        </w:p>
-        <w:p>
-          <w:pPr>
-            <w:pStyle w:val="TOC2"/>
-            <w:tabs>
-              <w:tab w:val="right" w:leader="dot" w:pos="9062"/>
-            </w:tabs>
-            <w:rPr>
-              <w:noProof/>
-              <w:kern w:val="2"/>
-              <w:sz w:val="24"/>
-              <w:szCs w:val="24"/>
-              <w:lang w:val="nl-NL" w:eastAsia="nl-NL"/>
-              <w14:ligatures w14:val="standardContextual"/>
-            </w:rPr>
-          </w:pPr>
-          <w:hyperlink w:anchor="_Toc167697299" w:history="1">
-            <w:r>
-              <w:rPr>
-                <w:rStyle w:val="Hyperlink"/>
-                <w:noProof/>
-                <w:lang w:val="nl-NL"/>
-              </w:rPr>
-              <w:t>Login pagina</w:t>
-            </w:r>
-            <w:r>
-              <w:rPr>
-                <w:noProof/>
-                <w:webHidden/>
-              </w:rPr>
-              <w:tab/>
-            </w:r>
-            <w:r>
-              <w:rPr>
-                <w:noProof/>
-                <w:webHidden/>
-              </w:rPr>
-              <w:fldChar w:fldCharType="begin"/>
-            </w:r>
-            <w:r>
-              <w:rPr>
-                <w:noProof/>
-                <w:webHidden/>
-              </w:rPr>
-              <w:instrText xml:space="preserve"> PAGEREF _Toc167697299 \h </w:instrText>
-            </w:r>
-            <w:r>
-              <w:rPr>
-                <w:noProof/>
-                <w:webHidden/>
-              </w:rPr>
-            </w:r>
-            <w:r>
-              <w:rPr>
-                <w:noProof/>
-                <w:webHidden/>
-              </w:rPr>
-              <w:fldChar w:fldCharType="separate"/>
-            </w:r>
-            <w:r>
-              <w:rPr>
-                <w:noProof/>
-                <w:webHidden/>
-              </w:rPr>
-              <w:t>4</w:t>
-            </w:r>
-            <w:r>
-              <w:rPr>
-                <w:noProof/>
-                <w:webHidden/>
-              </w:rPr>
-              <w:fldChar w:fldCharType="end"/>
-            </w:r>
-          </w:hyperlink>
-        </w:p>
-        <w:p>
-          <w:pPr>
-            <w:pStyle w:val="TOC2"/>
-            <w:tabs>
-              <w:tab w:val="right" w:leader="dot" w:pos="9062"/>
-            </w:tabs>
-            <w:rPr>
-              <w:noProof/>
-              <w:kern w:val="2"/>
-              <w:sz w:val="24"/>
-              <w:szCs w:val="24"/>
-              <w:lang w:val="nl-NL" w:eastAsia="nl-NL"/>
-              <w14:ligatures w14:val="standardContextual"/>
-            </w:rPr>
-          </w:pPr>
-          <w:hyperlink w:anchor="_Toc167697300" w:history="1">
-            <w:r>
-              <w:rPr>
-                <w:rStyle w:val="Hyperlink"/>
-                <w:noProof/>
-                <w:lang w:val="nl-NL"/>
-              </w:rPr>
-              <w:t>Register pagina</w:t>
-            </w:r>
-            <w:r>
-              <w:rPr>
-                <w:noProof/>
-                <w:webHidden/>
-              </w:rPr>
-              <w:tab/>
-            </w:r>
-            <w:r>
-              <w:rPr>
-                <w:noProof/>
-                <w:webHidden/>
-              </w:rPr>
-              <w:fldChar w:fldCharType="begin"/>
-            </w:r>
-            <w:r>
-              <w:rPr>
-                <w:noProof/>
-                <w:webHidden/>
-              </w:rPr>
-              <w:instrText xml:space="preserve"> PAGEREF _Toc167697300 \h </w:instrText>
+              <w:instrText xml:space="preserve"> PAGEREF _Toc169522016 \h </w:instrText>
             </w:r>
             <w:r>
               <w:rPr>
@@ -1135,12 +912,11 @@
               <w14:ligatures w14:val="standardContextual"/>
             </w:rPr>
           </w:pPr>
-          <w:hyperlink w:anchor="_Toc167697301" w:history="1">
+          <w:hyperlink w:anchor="_Toc169522017" w:history="1">
             <w:r>
               <w:rPr>
                 <w:rStyle w:val="Hyperlink"/>
                 <w:noProof/>
-                <w:lang w:val="nl-NL"/>
               </w:rPr>
               <w:t>Entity Relationship Diagram (ERD)</w:t>
             </w:r>
@@ -1163,7 +939,7 @@
                 <w:noProof/>
                 <w:webHidden/>
               </w:rPr>
-              <w:instrText xml:space="preserve"> PAGEREF _Toc167697301 \h </w:instrText>
+              <w:instrText xml:space="preserve"> PAGEREF _Toc169522017 \h </w:instrText>
             </w:r>
             <w:r>
               <w:rPr>
@@ -1209,12 +985,11 @@
               <w14:ligatures w14:val="standardContextual"/>
             </w:rPr>
           </w:pPr>
-          <w:hyperlink w:anchor="_Toc167697302" w:history="1">
+          <w:hyperlink w:anchor="_Toc169522018" w:history="1">
             <w:r>
               <w:rPr>
                 <w:rStyle w:val="Hyperlink"/>
                 <w:noProof/>
-                <w:lang w:val="nl-NL"/>
               </w:rPr>
               <w:t>Class Diagram</w:t>
             </w:r>
@@ -1237,7 +1012,7 @@
                 <w:noProof/>
                 <w:webHidden/>
               </w:rPr>
-              <w:instrText xml:space="preserve"> PAGEREF _Toc167697302 \h </w:instrText>
+              <w:instrText xml:space="preserve"> PAGEREF _Toc169522018 \h </w:instrText>
             </w:r>
             <w:r>
               <w:rPr>
@@ -1257,7 +1032,7 @@
                 <w:noProof/>
                 <w:webHidden/>
               </w:rPr>
-              <w:t>7</w:t>
+              <w:t>6</w:t>
             </w:r>
             <w:r>
               <w:rPr>
@@ -1283,7 +1058,7 @@
               <w14:ligatures w14:val="standardContextual"/>
             </w:rPr>
           </w:pPr>
-          <w:hyperlink w:anchor="_Toc167697303" w:history="1">
+          <w:hyperlink w:anchor="_Toc169522019" w:history="1">
             <w:r>
               <w:rPr>
                 <w:rStyle w:val="Hyperlink"/>
@@ -1311,7 +1086,7 @@
                 <w:noProof/>
                 <w:webHidden/>
               </w:rPr>
-              <w:instrText xml:space="preserve"> PAGEREF _Toc167697303 \h </w:instrText>
+              <w:instrText xml:space="preserve"> PAGEREF _Toc169522019 \h </w:instrText>
             </w:r>
             <w:r>
               <w:rPr>
@@ -1331,7 +1106,7 @@
                 <w:noProof/>
                 <w:webHidden/>
               </w:rPr>
-              <w:t>8</w:t>
+              <w:t>7</w:t>
             </w:r>
             <w:r>
               <w:rPr>
@@ -1379,7 +1154,7 @@
           <w:lang w:val="nl-NL"/>
         </w:rPr>
       </w:pPr>
-      <w:bookmarkStart w:id="0" w:name="_Toc167697290"/>
+      <w:bookmarkStart w:id="0" w:name="_Toc169522009"/>
       <w:r>
         <w:rPr>
           <w:lang w:val="nl-NL"/>
@@ -1523,7 +1298,23 @@
           <w:szCs w:val="24"/>
           <w:lang w:val="nl-NL"/>
         </w:rPr>
-        <w:t>mogen ook andere programmeertalen gebruikt orden, maar liever kiest de team Laravel voor het project.</w:t>
+        <w:t xml:space="preserve">mogen ook andere programmeertalen gebruikt </w:t>
+      </w:r>
+      <w:r>
+        <w:rPr>
+          <w:sz w:val="24"/>
+          <w:szCs w:val="24"/>
+          <w:lang w:val="nl-NL"/>
+        </w:rPr>
+        <w:t>w</w:t>
+      </w:r>
+      <w:r>
+        <w:rPr>
+          <w:sz w:val="24"/>
+          <w:szCs w:val="24"/>
+          <w:lang w:val="nl-NL"/>
+        </w:rPr>
+        <w:t>orden, maar liever kiest de team Laravel voor het project.</w:t>
       </w:r>
       <w:r>
         <w:rPr>
@@ -1606,7 +1397,7 @@
           <w:lang w:val="nl-NL"/>
         </w:rPr>
       </w:pPr>
-      <w:bookmarkStart w:id="1" w:name="_Toc167697291"/>
+      <w:bookmarkStart w:id="1" w:name="_Toc169522010"/>
       <w:r>
         <w:rPr>
           <w:lang w:val="nl-NL"/>
@@ -1685,7 +1476,25 @@
           <w:szCs w:val="24"/>
           <w:lang w:val="nl-NL"/>
         </w:rPr>
-        <w:t xml:space="preserve"> heeft. Samen </w:t>
+        <w:t xml:space="preserve"> heeft.</w:t>
+      </w:r>
+      <w:r>
+        <w:rPr>
+          <w:color w:val="000000" w:themeColor="text1"/>
+          <w:sz w:val="24"/>
+          <w:szCs w:val="24"/>
+          <w:lang w:val="nl-NL"/>
+        </w:rPr>
+        <w:t xml:space="preserve"> Laravel moet geïnstalleerd worden en moet grotendeels gebruikt worden, dus de code mag helemaal veranderd worden.</w:t>
+      </w:r>
+      <w:r>
+        <w:rPr>
+          <w:color w:val="000000" w:themeColor="text1"/>
+          <w:sz w:val="24"/>
+          <w:szCs w:val="24"/>
+          <w:lang w:val="nl-NL"/>
+        </w:rPr>
+        <w:t xml:space="preserve"> Samen </w:t>
       </w:r>
       <w:r>
         <w:rPr>
@@ -1882,7 +1691,7 @@
           <w:lang w:val="nl-NL"/>
         </w:rPr>
       </w:pPr>
-      <w:bookmarkStart w:id="2" w:name="_Toc167697292"/>
+      <w:bookmarkStart w:id="2" w:name="_Toc169522011"/>
       <w:r>
         <w:rPr>
           <w:lang w:val="nl-NL"/>
@@ -1948,12 +1757,58 @@
     </w:p>
     <w:p>
       <w:pPr>
+        <w:rPr>
+          <w:color w:val="000000" w:themeColor="text1"/>
+          <w:sz w:val="24"/>
+          <w:szCs w:val="24"/>
+          <w:lang w:val="nl-NL"/>
+        </w:rPr>
+      </w:pPr>
+      <w:r>
+        <w:rPr>
+          <w:color w:val="000000" w:themeColor="text1"/>
+          <w:sz w:val="24"/>
+          <w:szCs w:val="24"/>
+          <w:lang w:val="nl-NL"/>
+        </w:rPr>
+        <w:t xml:space="preserve">De </w:t>
+      </w:r>
+      <w:r>
+        <w:rPr>
+          <w:color w:val="000000" w:themeColor="text1"/>
+          <w:sz w:val="24"/>
+          <w:szCs w:val="24"/>
+          <w:lang w:val="nl-NL"/>
+        </w:rPr>
+        <w:t>F</w:t>
+      </w:r>
+      <w:r>
+        <w:rPr>
+          <w:color w:val="000000" w:themeColor="text1"/>
+          <w:sz w:val="24"/>
+          <w:szCs w:val="24"/>
+          <w:lang w:val="nl-NL"/>
+        </w:rPr>
+        <w:t xml:space="preserve">ooter bevat </w:t>
+      </w:r>
+      <w:r>
+        <w:rPr>
+          <w:color w:val="000000" w:themeColor="text1"/>
+          <w:sz w:val="24"/>
+          <w:szCs w:val="24"/>
+          <w:lang w:val="nl-NL"/>
+        </w:rPr>
+        <w:t xml:space="preserve">alle benodigde contact gegevens die handig voor de gebruiker kan zijn. De locatiegegevens leiden naar Google maps, zodat de gebruiker snel het bedrijf kunnen bezoeken. </w:t>
+      </w:r>
+    </w:p>
+    <w:p>
+      <w:pPr>
         <w:pStyle w:val="Heading2"/>
         <w:rPr>
           <w:lang w:val="nl-NL"/>
         </w:rPr>
       </w:pPr>
-      <w:bookmarkStart w:id="3" w:name="_Toc167697293"/>
+      <w:bookmarkStart w:id="3" w:name="_Toc169522012"/>
       <w:r>
         <w:rPr>
           <w:lang w:val="nl-NL"/>
@@ -2034,7 +1889,7 @@
           <w:lang w:val="nl-NL"/>
         </w:rPr>
       </w:pPr>
-      <w:bookmarkStart w:id="4" w:name="_Toc167697294"/>
+      <w:bookmarkStart w:id="4" w:name="_Toc169522013"/>
       <w:r>
         <w:rPr>
           <w:lang w:val="nl-NL"/>
@@ -2196,11 +2051,12 @@
           <w:lang w:val="nl-NL"/>
         </w:rPr>
       </w:pPr>
-      <w:bookmarkStart w:id="5" w:name="_Toc167697295"/>
-      <w:r>
-        <w:rPr>
-          <w:lang w:val="nl-NL"/>
-        </w:rPr>
+      <w:bookmarkStart w:id="5" w:name="_Toc169522014"/>
+      <w:r>
+        <w:rPr>
+          <w:lang w:val="nl-NL"/>
+        </w:rPr>
+        <w:lastRenderedPageBreak/>
         <w:t>Gebruikersaccount</w:t>
       </w:r>
       <w:bookmarkEnd w:id="5"/>
@@ -2269,15 +2125,6 @@
         </w:rPr>
         <w:t>.</w:t>
       </w:r>
-      <w:r>
-        <w:rPr>
-          <w:color w:val="000000" w:themeColor="text1"/>
-          <w:sz w:val="24"/>
-          <w:szCs w:val="24"/>
-          <w:lang w:val="nl-NL"/>
-        </w:rPr>
-        <w:br w:type="page"/>
-      </w:r>
     </w:p>
     <w:p>
       <w:pPr>
@@ -2286,12 +2133,11 @@
           <w:lang w:val="nl-NL"/>
         </w:rPr>
       </w:pPr>
-      <w:bookmarkStart w:id="6" w:name="_Toc167697296"/>
-      <w:r>
-        <w:rPr>
-          <w:lang w:val="nl-NL"/>
-        </w:rPr>
-        <w:lastRenderedPageBreak/>
+      <w:bookmarkStart w:id="6" w:name="_Toc169522015"/>
+      <w:r>
+        <w:rPr>
+          <w:lang w:val="nl-NL"/>
+        </w:rPr>
         <w:t>Structuur</w:t>
       </w:r>
       <w:bookmarkEnd w:id="6"/>
@@ -2421,53 +2267,40 @@
     <w:p>
       <w:pPr>
         <w:pStyle w:val="Heading1"/>
-        <w:rPr>
-          <w:lang w:val="nl-NL"/>
-        </w:rPr>
       </w:pPr>
-      <w:bookmarkStart w:id="8" w:name="_Toc167697297"/>
-      <w:r>
-        <w:rPr>
-          <w:lang w:val="nl-NL"/>
-        </w:rPr>
-        <w:t>Wireframes</w:t>
-      </w:r>
-      <w:bookmarkEnd w:id="8"/>
-    </w:p>
-    <w:p>
-      <w:pPr>
-        <w:pStyle w:val="Heading2"/>
-        <w:rPr>
-          <w:lang w:val="nl-NL"/>
-        </w:rPr>
-      </w:pPr>
-      <w:bookmarkStart w:id="9" w:name="_Toc167697298"/>
-      <w:r>
-        <w:rPr>
-          <w:lang w:val="nl-NL"/>
-        </w:rPr>
-        <w:t>Home pagina</w:t>
-      </w:r>
-      <w:bookmarkEnd w:id="9"/>
-    </w:p>
-    <w:p>
-      <w:pPr>
-        <w:rPr>
-          <w:lang w:val="nl-NL"/>
-        </w:rPr>
-      </w:pPr>
+      <w:r>
+        <w:br w:type="page"/>
+      </w:r>
+      <w:bookmarkStart w:id="8" w:name="_Toc169522016"/>
       <w:r>
         <w:rPr>
           <w:noProof/>
           <w:lang w:val="nl-NL"/>
         </w:rPr>
+        <w:lastRenderedPageBreak/>
         <w:drawing>
-          <wp:inline distT="0" distB="0" distL="0" distR="0" wp14:anchorId="2152B38C" wp14:editId="31371B57">
-            <wp:extent cx="6023262" cy="4776717"/>
-            <wp:effectExtent l="0" t="0" r="0" b="5080"/>
-            <wp:docPr id="183961435" name="Picture 1"/>
+          <wp:anchor distT="0" distB="0" distL="114300" distR="114300" simplePos="0" relativeHeight="251658240" behindDoc="0" locked="0" layoutInCell="1" allowOverlap="1" wp14:anchorId="665B7A0B" wp14:editId="7CAFF637">
+            <wp:simplePos x="0" y="0"/>
+            <wp:positionH relativeFrom="margin">
+              <wp:align>left</wp:align>
+            </wp:positionH>
+            <wp:positionV relativeFrom="paragraph">
+              <wp:posOffset>268605</wp:posOffset>
+            </wp:positionV>
+            <wp:extent cx="5501640" cy="8292465"/>
+            <wp:effectExtent l="0" t="0" r="3810" b="0"/>
+            <wp:wrapThrough wrapText="bothSides">
+              <wp:wrapPolygon edited="0">
+                <wp:start x="0" y="0"/>
+                <wp:lineTo x="0" y="21535"/>
+                <wp:lineTo x="21540" y="21535"/>
+                <wp:lineTo x="21540" y="0"/>
+                <wp:lineTo x="0" y="0"/>
+              </wp:wrapPolygon>
+            </wp:wrapThrough>
+            <wp:docPr id="2146473268" name="Picture 1"/>
             <wp:cNvGraphicFramePr>
-              <a:graphicFrameLocks xmlns:a="http://schemas.openxmlformats.org/drawingml/2006/main" noChangeAspect="1"/>
+              <a:graphicFrameLocks xmlns:a="http://schemas.openxmlformats.org/drawingml/2006/main"/>
             </wp:cNvGraphicFramePr>
             <a:graphic xmlns:a="http://schemas.openxmlformats.org/drawingml/2006/main">
               <a:graphicData uri="http://schemas.openxmlformats.org/drawingml/2006/picture">
@@ -2494,7 +2327,7 @@
                   <pic:spPr bwMode="auto">
                     <a:xfrm>
                       <a:off x="0" y="0"/>
-                      <a:ext cx="6080890" cy="4822418"/>
+                      <a:ext cx="5501640" cy="8292465"/>
                     </a:xfrm>
                     <a:prstGeom prst="rect">
                       <a:avLst/>
@@ -2507,101 +2340,65 @@
                 </pic:pic>
               </a:graphicData>
             </a:graphic>
-          </wp:inline>
+            <wp14:sizeRelH relativeFrom="page">
+              <wp14:pctWidth>0</wp14:pctWidth>
+            </wp14:sizeRelH>
+            <wp14:sizeRelV relativeFrom="page">
+              <wp14:pctHeight>0</wp14:pctHeight>
+            </wp14:sizeRelV>
+          </wp:anchor>
         </w:drawing>
       </w:r>
+      <w:hyperlink r:id="rId8" w:history="1">
+        <w:r>
+          <w:rPr>
+            <w:rStyle w:val="Hyperlink"/>
+          </w:rPr>
+          <w:t>W</w:t>
+        </w:r>
+        <w:r>
+          <w:rPr>
+            <w:rStyle w:val="Hyperlink"/>
+          </w:rPr>
+          <w:t>i</w:t>
+        </w:r>
+        <w:r>
+          <w:rPr>
+            <w:rStyle w:val="Hyperlink"/>
+          </w:rPr>
+          <w:t>reframes</w:t>
+        </w:r>
+        <w:bookmarkEnd w:id="8"/>
+      </w:hyperlink>
+    </w:p>
+    <w:p/>
+    <w:p>
+      <w:pPr>
+        <w:pStyle w:val="Heading1"/>
+      </w:pPr>
+      <w:bookmarkStart w:id="9" w:name="_Toc169522017"/>
+      <w:r>
+        <w:lastRenderedPageBreak/>
+        <w:t>Entity Relation</w:t>
+      </w:r>
+      <w:r>
+        <w:t>ship</w:t>
+      </w:r>
+      <w:r>
+        <w:t xml:space="preserve"> Diagram (ERD)</w:t>
+      </w:r>
+      <w:bookmarkEnd w:id="9"/>
     </w:p>
     <w:p>
-      <w:pPr>
-        <w:rPr>
-          <w:lang w:val="nl-NL"/>
-        </w:rPr>
-      </w:pPr>
-    </w:p>
-    <w:p>
-      <w:pPr>
-        <w:rPr>
-          <w:lang w:val="nl-NL"/>
-        </w:rPr>
-      </w:pPr>
-    </w:p>
-    <w:p>
-      <w:pPr>
-        <w:rPr>
-          <w:lang w:val="nl-NL"/>
-        </w:rPr>
-      </w:pPr>
-    </w:p>
-    <w:p>
-      <w:pPr>
-        <w:rPr>
-          <w:lang w:val="nl-NL"/>
-        </w:rPr>
-      </w:pPr>
-    </w:p>
-    <w:p>
-      <w:pPr>
-        <w:rPr>
-          <w:lang w:val="nl-NL"/>
-        </w:rPr>
-      </w:pPr>
-    </w:p>
-    <w:p>
-      <w:pPr>
-        <w:pStyle w:val="Heading2"/>
-        <w:rPr>
-          <w:lang w:val="nl-NL"/>
-        </w:rPr>
-      </w:pPr>
-      <w:bookmarkStart w:id="10" w:name="_Toc167697299"/>
-      <w:r>
-        <w:rPr>
-          <w:lang w:val="nl-NL"/>
-        </w:rPr>
-        <w:t>Login pagina</w:t>
-      </w:r>
-      <w:bookmarkEnd w:id="10"/>
-    </w:p>
-    <w:p>
-      <w:pPr>
-        <w:rPr>
-          <w:lang w:val="nl-NL"/>
-        </w:rPr>
-      </w:pPr>
-    </w:p>
-    <w:p>
-      <w:pPr>
-        <w:pStyle w:val="Heading2"/>
-        <w:rPr>
-          <w:lang w:val="nl-NL"/>
-        </w:rPr>
-      </w:pPr>
-      <w:bookmarkStart w:id="11" w:name="_Toc167697300"/>
-      <w:r>
-        <w:rPr>
-          <w:lang w:val="nl-NL"/>
-        </w:rPr>
-        <w:t>Register pagina</w:t>
-      </w:r>
-      <w:bookmarkEnd w:id="11"/>
-    </w:p>
-    <w:p>
-      <w:pPr>
-        <w:jc w:val="left"/>
-        <w:rPr>
-          <w:lang w:val="nl-NL"/>
-        </w:rPr>
-      </w:pPr>
       <w:r>
         <w:rPr>
           <w:noProof/>
-          <w:lang w:val="nl-NL"/>
         </w:rPr>
         <w:drawing>
-          <wp:inline distT="0" distB="0" distL="0" distR="0" wp14:anchorId="67B1FC78" wp14:editId="6D33D27D">
-            <wp:extent cx="5756910" cy="4357370"/>
-            <wp:effectExtent l="0" t="0" r="0" b="5080"/>
-            <wp:docPr id="1865371720" name="Picture 4"/>
+          <wp:inline distT="0" distB="0" distL="0" distR="0" wp14:anchorId="6FBBBAA1" wp14:editId="5B617FF8">
+            <wp:extent cx="5539294" cy="2099145"/>
+            <wp:effectExtent l="0" t="0" r="4445" b="0"/>
+            <wp:docPr id="1947276781" name="Picture 2"/>
             <wp:cNvGraphicFramePr>
               <a:graphicFrameLocks xmlns:a="http://schemas.openxmlformats.org/drawingml/2006/main" noChangeAspect="1"/>
             </wp:cNvGraphicFramePr>
@@ -2609,96 +2406,7 @@
               <a:graphicData uri="http://schemas.openxmlformats.org/drawingml/2006/picture">
                 <pic:pic xmlns:pic="http://schemas.openxmlformats.org/drawingml/2006/picture">
                   <pic:nvPicPr>
-                    <pic:cNvPr id="0" name="Picture 4"/>
-                    <pic:cNvPicPr>
-                      <a:picLocks noChangeAspect="1" noChangeArrowheads="1"/>
-                    </pic:cNvPicPr>
-                  </pic:nvPicPr>
-                  <pic:blipFill>
-                    <a:blip r:embed="rId8">
-                      <a:extLst>
-                        <a:ext uri="{28A0092B-C50C-407E-A947-70E740481C1C}">
-                          <a14:useLocalDpi xmlns:a14="http://schemas.microsoft.com/office/drawing/2010/main" val="0"/>
-                        </a:ext>
-                      </a:extLst>
-                    </a:blip>
-                    <a:srcRect/>
-                    <a:stretch>
-                      <a:fillRect/>
-                    </a:stretch>
-                  </pic:blipFill>
-                  <pic:spPr bwMode="auto">
-                    <a:xfrm>
-                      <a:off x="0" y="0"/>
-                      <a:ext cx="5756910" cy="4357370"/>
-                    </a:xfrm>
-                    <a:prstGeom prst="rect">
-                      <a:avLst/>
-                    </a:prstGeom>
-                    <a:noFill/>
-                    <a:ln>
-                      <a:noFill/>
-                    </a:ln>
-                  </pic:spPr>
-                </pic:pic>
-              </a:graphicData>
-            </a:graphic>
-          </wp:inline>
-        </w:drawing>
-      </w:r>
-    </w:p>
-    <w:p>
-      <w:pPr>
-        <w:pStyle w:val="Heading1"/>
-        <w:rPr>
-          <w:lang w:val="nl-NL"/>
-        </w:rPr>
-      </w:pPr>
-      <w:bookmarkStart w:id="12" w:name="_Toc167697301"/>
-      <w:r>
-        <w:rPr>
-          <w:lang w:val="nl-NL"/>
-        </w:rPr>
-        <w:t>Entity Relation</w:t>
-      </w:r>
-      <w:r>
-        <w:rPr>
-          <w:lang w:val="nl-NL"/>
-        </w:rPr>
-        <w:t>ship</w:t>
-      </w:r>
-      <w:r>
-        <w:rPr>
-          <w:lang w:val="nl-NL"/>
-        </w:rPr>
-        <w:t xml:space="preserve"> Diagram (ERD)</w:t>
-      </w:r>
-      <w:bookmarkEnd w:id="12"/>
-    </w:p>
-    <w:p>
-      <w:pPr>
-        <w:rPr>
-          <w:lang w:val="nl-NL"/>
-        </w:rPr>
-      </w:pPr>
-      <w:r>
-        <w:rPr>
-          <w:noProof/>
-          <w:lang w:val="nl-NL"/>
-        </w:rPr>
-        <w:drawing>
-          <wp:inline distT="0" distB="0" distL="0" distR="0" wp14:anchorId="7E19C104" wp14:editId="66C4600E">
-            <wp:extent cx="5756910" cy="3117215"/>
-            <wp:effectExtent l="0" t="0" r="0" b="6985"/>
-            <wp:docPr id="136867341" name="Picture 5"/>
-            <wp:cNvGraphicFramePr>
-              <a:graphicFrameLocks xmlns:a="http://schemas.openxmlformats.org/drawingml/2006/main" noChangeAspect="1"/>
-            </wp:cNvGraphicFramePr>
-            <a:graphic xmlns:a="http://schemas.openxmlformats.org/drawingml/2006/main">
-              <a:graphicData uri="http://schemas.openxmlformats.org/drawingml/2006/picture">
-                <pic:pic xmlns:pic="http://schemas.openxmlformats.org/drawingml/2006/picture">
-                  <pic:nvPicPr>
-                    <pic:cNvPr id="0" name="Picture 5"/>
+                    <pic:cNvPr id="0" name="Picture 2"/>
                     <pic:cNvPicPr>
                       <a:picLocks noChangeAspect="1" noChangeArrowheads="1"/>
                     </pic:cNvPicPr>
@@ -2719,7 +2427,7 @@
                   <pic:spPr bwMode="auto">
                     <a:xfrm>
                       <a:off x="0" y="0"/>
-                      <a:ext cx="5756910" cy="3117215"/>
+                      <a:ext cx="5542036" cy="2100184"/>
                     </a:xfrm>
                     <a:prstGeom prst="rect">
                       <a:avLst/>
@@ -2739,10 +2447,25 @@
     <w:p>
       <w:pPr>
         <w:pStyle w:val="Heading1"/>
-        <w:rPr>
-          <w:lang w:val="nl-NL"/>
-        </w:rPr>
       </w:pPr>
+      <w:bookmarkStart w:id="10" w:name="_Toc169522018"/>
+      <w:r>
+        <w:t>Class Diagram</w:t>
+      </w:r>
+      <w:bookmarkEnd w:id="10"/>
+    </w:p>
+    <w:p>
+      <w:pPr>
+        <w:rPr>
+          <w:lang w:val="nl-NL"/>
+        </w:rPr>
+      </w:pPr>
+      <w:r>
+        <w:rPr>
+          <w:lang w:val="nl-NL"/>
+        </w:rPr>
+        <w:br w:type="page"/>
+      </w:r>
     </w:p>
     <w:p>
       <w:pPr>
@@ -2751,110 +2474,27 @@
           <w:lang w:val="nl-NL"/>
         </w:rPr>
       </w:pPr>
-      <w:bookmarkStart w:id="13" w:name="_Toc167697302"/>
-      <w:r>
-        <w:rPr>
-          <w:lang w:val="nl-NL"/>
-        </w:rPr>
-        <w:t>Class Diagram</w:t>
-      </w:r>
-      <w:bookmarkEnd w:id="13"/>
+      <w:bookmarkStart w:id="11" w:name="_Toc169522019"/>
+      <w:r>
+        <w:rPr>
+          <w:lang w:val="nl-NL"/>
+        </w:rPr>
+        <w:lastRenderedPageBreak/>
+        <w:t>Afsluiting</w:t>
+      </w:r>
+      <w:bookmarkEnd w:id="7"/>
+      <w:bookmarkEnd w:id="11"/>
     </w:p>
     <w:p>
       <w:pPr>
         <w:rPr>
+          <w:sz w:val="24"/>
+          <w:szCs w:val="24"/>
           <w:lang w:val="nl-NL"/>
         </w:rPr>
       </w:pPr>
       <w:r>
         <w:rPr>
-          <w:noProof/>
-          <w:lang w:val="nl-NL"/>
-        </w:rPr>
-        <w:drawing>
-          <wp:inline distT="0" distB="0" distL="0" distR="0" wp14:anchorId="054B052C" wp14:editId="57528827">
-            <wp:extent cx="5753100" cy="5067300"/>
-            <wp:effectExtent l="0" t="0" r="0" b="0"/>
-            <wp:docPr id="1382494245" name="Picture 1"/>
-            <wp:cNvGraphicFramePr>
-              <a:graphicFrameLocks xmlns:a="http://schemas.openxmlformats.org/drawingml/2006/main" noChangeAspect="1"/>
-            </wp:cNvGraphicFramePr>
-            <a:graphic xmlns:a="http://schemas.openxmlformats.org/drawingml/2006/main">
-              <a:graphicData uri="http://schemas.openxmlformats.org/drawingml/2006/picture">
-                <pic:pic xmlns:pic="http://schemas.openxmlformats.org/drawingml/2006/picture">
-                  <pic:nvPicPr>
-                    <pic:cNvPr id="0" name="Picture 1"/>
-                    <pic:cNvPicPr>
-                      <a:picLocks noChangeAspect="1" noChangeArrowheads="1"/>
-                    </pic:cNvPicPr>
-                  </pic:nvPicPr>
-                  <pic:blipFill>
-                    <a:blip r:embed="rId10">
-                      <a:extLst>
-                        <a:ext uri="{28A0092B-C50C-407E-A947-70E740481C1C}">
-                          <a14:useLocalDpi xmlns:a14="http://schemas.microsoft.com/office/drawing/2010/main" val="0"/>
-                        </a:ext>
-                      </a:extLst>
-                    </a:blip>
-                    <a:srcRect/>
-                    <a:stretch>
-                      <a:fillRect/>
-                    </a:stretch>
-                  </pic:blipFill>
-                  <pic:spPr bwMode="auto">
-                    <a:xfrm>
-                      <a:off x="0" y="0"/>
-                      <a:ext cx="5753100" cy="5067300"/>
-                    </a:xfrm>
-                    <a:prstGeom prst="rect">
-                      <a:avLst/>
-                    </a:prstGeom>
-                    <a:noFill/>
-                    <a:ln>
-                      <a:noFill/>
-                    </a:ln>
-                  </pic:spPr>
-                </pic:pic>
-              </a:graphicData>
-            </a:graphic>
-          </wp:inline>
-        </w:drawing>
-      </w:r>
-      <w:r>
-        <w:rPr>
-          <w:lang w:val="nl-NL"/>
-        </w:rPr>
-        <w:br w:type="page"/>
-      </w:r>
-    </w:p>
-    <w:p>
-      <w:pPr>
-        <w:pStyle w:val="Heading1"/>
-        <w:rPr>
-          <w:lang w:val="nl-NL"/>
-        </w:rPr>
-      </w:pPr>
-      <w:bookmarkStart w:id="14" w:name="_Toc167697303"/>
-      <w:r>
-        <w:rPr>
-          <w:lang w:val="nl-NL"/>
-        </w:rPr>
-        <w:lastRenderedPageBreak/>
-        <w:t>Afsluiting</w:t>
-      </w:r>
-      <w:bookmarkEnd w:id="7"/>
-      <w:bookmarkEnd w:id="14"/>
-    </w:p>
-    <w:p>
-      <w:pPr>
-        <w:rPr>
-          <w:sz w:val="24"/>
-          <w:szCs w:val="24"/>
-          <w:lang w:val="nl-NL"/>
-        </w:rPr>
-      </w:pPr>
-      <w:r>
-        <w:rPr>
           <w:sz w:val="24"/>
           <w:szCs w:val="24"/>
           <w:lang w:val="nl-NL"/>
@@ -2947,19 +2587,67 @@
           <w:szCs w:val="24"/>
           <w:lang w:val="nl-NL"/>
         </w:rPr>
-        <w:t xml:space="preserve"> gaat goed, dus </w:t>
-      </w:r>
-      <w:r>
-        <w:rPr>
-          <w:sz w:val="24"/>
-          <w:szCs w:val="24"/>
-          <w:lang w:val="nl-NL"/>
-        </w:rPr>
-        <w:t>wordt het een groot succes.</w:t>
+        <w:t xml:space="preserve"> gaat goed</w:t>
+      </w:r>
+      <w:r>
+        <w:rPr>
+          <w:sz w:val="24"/>
+          <w:szCs w:val="24"/>
+          <w:lang w:val="nl-NL"/>
+        </w:rPr>
+        <w:t xml:space="preserve">. De Project eisen zijn flink veranderd, want er waren niet voldoende project lessen gegeven tijdens het periode, dus is het voor elke team </w:t>
+      </w:r>
+      <w:r>
+        <w:rPr>
+          <w:sz w:val="24"/>
+          <w:szCs w:val="24"/>
+          <w:lang w:val="nl-NL"/>
+        </w:rPr>
+        <w:t>makkelijker gemaakt. H</w:t>
+      </w:r>
+      <w:r>
+        <w:rPr>
+          <w:sz w:val="24"/>
+          <w:szCs w:val="24"/>
+          <w:lang w:val="nl-NL"/>
+        </w:rPr>
+        <w:t xml:space="preserve">et </w:t>
+      </w:r>
+      <w:r>
+        <w:rPr>
+          <w:sz w:val="24"/>
+          <w:szCs w:val="24"/>
+          <w:lang w:val="nl-NL"/>
+        </w:rPr>
+        <w:t xml:space="preserve">project blijft </w:t>
+      </w:r>
+      <w:r>
+        <w:rPr>
+          <w:sz w:val="24"/>
+          <w:szCs w:val="24"/>
+          <w:lang w:val="nl-NL"/>
+        </w:rPr>
+        <w:t>een groot succes</w:t>
+      </w:r>
+      <w:r>
+        <w:rPr>
+          <w:sz w:val="24"/>
+          <w:szCs w:val="24"/>
+          <w:lang w:val="nl-NL"/>
+        </w:rPr>
+        <w:t xml:space="preserve"> te zijn</w:t>
+      </w:r>
+      <w:r>
+        <w:rPr>
+          <w:sz w:val="24"/>
+          <w:szCs w:val="24"/>
+          <w:lang w:val="nl-NL"/>
+        </w:rPr>
+        <w:t>.</w:t>
       </w:r>
     </w:p>
     <w:sectPr>
-      <w:footerReference w:type="default" r:id="rId11"/>
+      <w:footerReference w:type="default" r:id="rId10"/>
       <w:pgSz w:w="11906" w:h="16838"/>
       <w:pgMar w:top="1417" w:right="1417" w:bottom="1417" w:left="1417" w:header="708" w:footer="708" w:gutter="0"/>
       <w:cols w:space="708"/>
@@ -4151,6 +3839,30 @@
       <w:ind w:left="200"/>
     </w:pPr>
   </w:style>
+  <w:style w:type="character" w:styleId="UnresolvedMention">
+    <w:name w:val="Unresolved Mention"/>
+    <w:basedOn w:val="DefaultParagraphFont"/>
+    <w:uiPriority w:val="99"/>
+    <w:semiHidden/>
+    <w:unhideWhenUsed/>
+    <w:rsid w:val="00A82E49"/>
+    <w:rPr>
+      <w:color w:val="605E5C"/>
+      <w:shd w:val="clear" w:color="auto" w:fill="E1DFDD"/>
+    </w:rPr>
+  </w:style>
+  <w:style w:type="character" w:styleId="FollowedHyperlink">
+    <w:name w:val="FollowedHyperlink"/>
+    <w:basedOn w:val="DefaultParagraphFont"/>
+    <w:uiPriority w:val="99"/>
+    <w:semiHidden/>
+    <w:unhideWhenUsed/>
+    <w:rsid w:val="00A82E49"/>
+    <w:rPr>
+      <w:color w:val="954F72" w:themeColor="followedHyperlink"/>
+      <w:u w:val="single"/>
+    </w:rPr>
+  </w:style>
 </w:styles>
 </file>
 

</xml_diff>

<commit_message>
Update Functioneel Ontwerp Uneed-IT.docx
read it
</commit_message>
<xml_diff>
--- a/Documentation/Functioneel Ontwerp Uneed-IT.docx
+++ b/Documentation/Functioneel Ontwerp Uneed-IT.docx
@@ -321,7 +321,7 @@
             </w:rPr>
             <w:fldChar w:fldCharType="separate"/>
           </w:r>
-          <w:hyperlink w:anchor="_Toc169522009" w:history="1">
+          <w:hyperlink w:anchor="_Toc177385673" w:history="1">
             <w:r>
               <w:rPr>
                 <w:rStyle w:val="Hyperlink"/>
@@ -349,7 +349,7 @@
                 <w:noProof/>
                 <w:webHidden/>
               </w:rPr>
-              <w:instrText xml:space="preserve"> PAGEREF _Toc169522009 \h </w:instrText>
+              <w:instrText xml:space="preserve"> PAGEREF _Toc177385673 \h </w:instrText>
             </w:r>
             <w:r>
               <w:rPr>
@@ -395,7 +395,7 @@
               <w14:ligatures w14:val="standardContextual"/>
             </w:rPr>
           </w:pPr>
-          <w:hyperlink w:anchor="_Toc169522010" w:history="1">
+          <w:hyperlink w:anchor="_Toc177385674" w:history="1">
             <w:r>
               <w:rPr>
                 <w:rStyle w:val="Hyperlink"/>
@@ -423,7 +423,7 @@
                 <w:noProof/>
                 <w:webHidden/>
               </w:rPr>
-              <w:instrText xml:space="preserve"> PAGEREF _Toc169522010 \h </w:instrText>
+              <w:instrText xml:space="preserve"> PAGEREF _Toc177385674 \h </w:instrText>
             </w:r>
             <w:r>
               <w:rPr>
@@ -469,7 +469,7 @@
               <w14:ligatures w14:val="standardContextual"/>
             </w:rPr>
           </w:pPr>
-          <w:hyperlink w:anchor="_Toc169522011" w:history="1">
+          <w:hyperlink w:anchor="_Toc177385675" w:history="1">
             <w:r>
               <w:rPr>
                 <w:rStyle w:val="Hyperlink"/>
@@ -497,7 +497,7 @@
                 <w:noProof/>
                 <w:webHidden/>
               </w:rPr>
-              <w:instrText xml:space="preserve"> PAGEREF _Toc169522011 \h </w:instrText>
+              <w:instrText xml:space="preserve"> PAGEREF _Toc177385675 \h </w:instrText>
             </w:r>
             <w:r>
               <w:rPr>
@@ -543,7 +543,7 @@
               <w14:ligatures w14:val="standardContextual"/>
             </w:rPr>
           </w:pPr>
-          <w:hyperlink w:anchor="_Toc169522012" w:history="1">
+          <w:hyperlink w:anchor="_Toc177385676" w:history="1">
             <w:r>
               <w:rPr>
                 <w:rStyle w:val="Hyperlink"/>
@@ -571,7 +571,7 @@
                 <w:noProof/>
                 <w:webHidden/>
               </w:rPr>
-              <w:instrText xml:space="preserve"> PAGEREF _Toc169522012 \h </w:instrText>
+              <w:instrText xml:space="preserve"> PAGEREF _Toc177385676 \h </w:instrText>
             </w:r>
             <w:r>
               <w:rPr>
@@ -617,7 +617,7 @@
               <w14:ligatures w14:val="standardContextual"/>
             </w:rPr>
           </w:pPr>
-          <w:hyperlink w:anchor="_Toc169522013" w:history="1">
+          <w:hyperlink w:anchor="_Toc177385677" w:history="1">
             <w:r>
               <w:rPr>
                 <w:rStyle w:val="Hyperlink"/>
@@ -645,7 +645,7 @@
                 <w:noProof/>
                 <w:webHidden/>
               </w:rPr>
-              <w:instrText xml:space="preserve"> PAGEREF _Toc169522013 \h </w:instrText>
+              <w:instrText xml:space="preserve"> PAGEREF _Toc177385677 \h </w:instrText>
             </w:r>
             <w:r>
               <w:rPr>
@@ -691,7 +691,7 @@
               <w14:ligatures w14:val="standardContextual"/>
             </w:rPr>
           </w:pPr>
-          <w:hyperlink w:anchor="_Toc169522014" w:history="1">
+          <w:hyperlink w:anchor="_Toc177385678" w:history="1">
             <w:r>
               <w:rPr>
                 <w:rStyle w:val="Hyperlink"/>
@@ -719,7 +719,7 @@
                 <w:noProof/>
                 <w:webHidden/>
               </w:rPr>
-              <w:instrText xml:space="preserve"> PAGEREF _Toc169522014 \h </w:instrText>
+              <w:instrText xml:space="preserve"> PAGEREF _Toc177385678 \h </w:instrText>
             </w:r>
             <w:r>
               <w:rPr>
@@ -765,7 +765,7 @@
               <w14:ligatures w14:val="standardContextual"/>
             </w:rPr>
           </w:pPr>
-          <w:hyperlink w:anchor="_Toc169522015" w:history="1">
+          <w:hyperlink w:anchor="_Toc177385679" w:history="1">
             <w:r>
               <w:rPr>
                 <w:rStyle w:val="Hyperlink"/>
@@ -793,7 +793,7 @@
                 <w:noProof/>
                 <w:webHidden/>
               </w:rPr>
-              <w:instrText xml:space="preserve"> PAGEREF _Toc169522015 \h </w:instrText>
+              <w:instrText xml:space="preserve"> PAGEREF _Toc177385679 \h </w:instrText>
             </w:r>
             <w:r>
               <w:rPr>
@@ -839,7 +839,7 @@
               <w14:ligatures w14:val="standardContextual"/>
             </w:rPr>
           </w:pPr>
-          <w:hyperlink w:anchor="_Toc169522016" w:history="1">
+          <w:hyperlink w:anchor="_Toc177385680" w:history="1">
             <w:r>
               <w:rPr>
                 <w:rStyle w:val="Hyperlink"/>
@@ -866,7 +866,7 @@
                 <w:noProof/>
                 <w:webHidden/>
               </w:rPr>
-              <w:instrText xml:space="preserve"> PAGEREF _Toc169522016 \h </w:instrText>
+              <w:instrText xml:space="preserve"> PAGEREF _Toc177385680 \h </w:instrText>
             </w:r>
             <w:r>
               <w:rPr>
@@ -912,7 +912,7 @@
               <w14:ligatures w14:val="standardContextual"/>
             </w:rPr>
           </w:pPr>
-          <w:hyperlink w:anchor="_Toc169522017" w:history="1">
+          <w:hyperlink w:anchor="_Toc177385681" w:history="1">
             <w:r>
               <w:rPr>
                 <w:rStyle w:val="Hyperlink"/>
@@ -939,7 +939,7 @@
                 <w:noProof/>
                 <w:webHidden/>
               </w:rPr>
-              <w:instrText xml:space="preserve"> PAGEREF _Toc169522017 \h </w:instrText>
+              <w:instrText xml:space="preserve"> PAGEREF _Toc177385681 \h </w:instrText>
             </w:r>
             <w:r>
               <w:rPr>
@@ -985,11 +985,12 @@
               <w14:ligatures w14:val="standardContextual"/>
             </w:rPr>
           </w:pPr>
-          <w:hyperlink w:anchor="_Toc169522018" w:history="1">
+          <w:hyperlink w:anchor="_Toc177385682" w:history="1">
             <w:r>
               <w:rPr>
                 <w:rStyle w:val="Hyperlink"/>
                 <w:noProof/>
+                <w:lang w:val="nl-NL"/>
               </w:rPr>
               <w:t>Class Diagram</w:t>
             </w:r>
@@ -1012,7 +1013,7 @@
                 <w:noProof/>
                 <w:webHidden/>
               </w:rPr>
-              <w:instrText xml:space="preserve"> PAGEREF _Toc169522018 \h </w:instrText>
+              <w:instrText xml:space="preserve"> PAGEREF _Toc177385682 \h </w:instrText>
             </w:r>
             <w:r>
               <w:rPr>
@@ -1058,13 +1059,87 @@
               <w14:ligatures w14:val="standardContextual"/>
             </w:rPr>
           </w:pPr>
-          <w:hyperlink w:anchor="_Toc169522019" w:history="1">
+          <w:hyperlink w:anchor="_Toc177385683" w:history="1">
             <w:r>
               <w:rPr>
                 <w:rStyle w:val="Hyperlink"/>
                 <w:noProof/>
                 <w:lang w:val="nl-NL"/>
               </w:rPr>
+              <w:t>Use Case Diagram (UCD)</w:t>
+            </w:r>
+            <w:r>
+              <w:rPr>
+                <w:noProof/>
+                <w:webHidden/>
+              </w:rPr>
+              <w:tab/>
+            </w:r>
+            <w:r>
+              <w:rPr>
+                <w:noProof/>
+                <w:webHidden/>
+              </w:rPr>
+              <w:fldChar w:fldCharType="begin"/>
+            </w:r>
+            <w:r>
+              <w:rPr>
+                <w:noProof/>
+                <w:webHidden/>
+              </w:rPr>
+              <w:instrText xml:space="preserve"> PAGEREF _Toc177385683 \h </w:instrText>
+            </w:r>
+            <w:r>
+              <w:rPr>
+                <w:noProof/>
+                <w:webHidden/>
+              </w:rPr>
+            </w:r>
+            <w:r>
+              <w:rPr>
+                <w:noProof/>
+                <w:webHidden/>
+              </w:rPr>
+              <w:fldChar w:fldCharType="separate"/>
+            </w:r>
+            <w:r>
+              <w:rPr>
+                <w:noProof/>
+                <w:webHidden/>
+              </w:rPr>
+              <w:t>7</w:t>
+            </w:r>
+            <w:r>
+              <w:rPr>
+                <w:noProof/>
+                <w:webHidden/>
+              </w:rPr>
+              <w:fldChar w:fldCharType="end"/>
+            </w:r>
+          </w:hyperlink>
+        </w:p>
+        <w:p>
+          <w:pPr>
+            <w:pStyle w:val="TOC1"/>
+            <w:tabs>
+              <w:tab w:val="right" w:leader="dot" w:pos="9062"/>
+            </w:tabs>
+            <w:rPr>
+              <w:noProof/>
+              <w:kern w:val="2"/>
+              <w:sz w:val="24"/>
+              <w:szCs w:val="24"/>
+              <w:lang w:val="nl-NL" w:eastAsia="nl-NL"/>
+              <w14:ligatures w14:val="standardContextual"/>
+            </w:rPr>
+          </w:pPr>
+          <w:hyperlink w:anchor="_Toc177385684" w:history="1">
+            <w:r>
+              <w:rPr>
+                <w:rStyle w:val="Hyperlink"/>
+                <w:noProof/>
+                <w:lang w:val="nl-NL"/>
+              </w:rPr>
               <w:t>Afsluiting</w:t>
             </w:r>
             <w:r>
@@ -1086,7 +1161,7 @@
                 <w:noProof/>
                 <w:webHidden/>
               </w:rPr>
-              <w:instrText xml:space="preserve"> PAGEREF _Toc169522019 \h </w:instrText>
+              <w:instrText xml:space="preserve"> PAGEREF _Toc177385684 \h </w:instrText>
             </w:r>
             <w:r>
               <w:rPr>
@@ -1106,7 +1181,7 @@
                 <w:noProof/>
                 <w:webHidden/>
               </w:rPr>
-              <w:t>7</w:t>
+              <w:t>8</w:t>
             </w:r>
             <w:r>
               <w:rPr>
@@ -1154,7 +1229,7 @@
           <w:lang w:val="nl-NL"/>
         </w:rPr>
       </w:pPr>
-      <w:bookmarkStart w:id="0" w:name="_Toc169522009"/>
+      <w:bookmarkStart w:id="0" w:name="_Toc177385673"/>
       <w:r>
         <w:rPr>
           <w:lang w:val="nl-NL"/>
@@ -1397,7 +1472,7 @@
           <w:lang w:val="nl-NL"/>
         </w:rPr>
       </w:pPr>
-      <w:bookmarkStart w:id="1" w:name="_Toc169522010"/>
+      <w:bookmarkStart w:id="1" w:name="_Toc177385674"/>
       <w:r>
         <w:rPr>
           <w:lang w:val="nl-NL"/>
@@ -1691,7 +1766,7 @@
           <w:lang w:val="nl-NL"/>
         </w:rPr>
       </w:pPr>
-      <w:bookmarkStart w:id="2" w:name="_Toc169522011"/>
+      <w:bookmarkStart w:id="2" w:name="_Toc177385675"/>
       <w:r>
         <w:rPr>
           <w:lang w:val="nl-NL"/>
@@ -1798,7 +1873,25 @@
           <w:szCs w:val="24"/>
           <w:lang w:val="nl-NL"/>
         </w:rPr>
-        <w:t xml:space="preserve">alle benodigde contact gegevens die handig voor de gebruiker kan zijn. De locatiegegevens leiden naar Google maps, zodat de gebruiker snel het bedrijf kunnen bezoeken. </w:t>
+        <w:t>alle benodigde contact gegevens die handig voor de gebruiker kan zijn. De locatiegegevens leiden naar Google</w:t>
+      </w:r>
+      <w:r>
+        <w:rPr>
+          <w:color w:val="000000" w:themeColor="text1"/>
+          <w:sz w:val="24"/>
+          <w:szCs w:val="24"/>
+          <w:lang w:val="nl-NL"/>
+        </w:rPr>
+        <w:t xml:space="preserve"> </w:t>
+      </w:r>
+      <w:r>
+        <w:rPr>
+          <w:color w:val="000000" w:themeColor="text1"/>
+          <w:sz w:val="24"/>
+          <w:szCs w:val="24"/>
+          <w:lang w:val="nl-NL"/>
+        </w:rPr>
+        <w:t xml:space="preserve">maps, zodat de gebruiker snel het bedrijf kunnen bezoeken. </w:t>
       </w:r>
     </w:p>
     <w:p>
@@ -1808,7 +1901,7 @@
           <w:lang w:val="nl-NL"/>
         </w:rPr>
       </w:pPr>
-      <w:bookmarkStart w:id="3" w:name="_Toc169522012"/>
+      <w:bookmarkStart w:id="3" w:name="_Toc177385676"/>
       <w:r>
         <w:rPr>
           <w:lang w:val="nl-NL"/>
@@ -1889,7 +1982,7 @@
           <w:lang w:val="nl-NL"/>
         </w:rPr>
       </w:pPr>
-      <w:bookmarkStart w:id="4" w:name="_Toc169522013"/>
+      <w:bookmarkStart w:id="4" w:name="_Toc177385677"/>
       <w:r>
         <w:rPr>
           <w:lang w:val="nl-NL"/>
@@ -2051,7 +2144,7 @@
           <w:lang w:val="nl-NL"/>
         </w:rPr>
       </w:pPr>
-      <w:bookmarkStart w:id="5" w:name="_Toc169522014"/>
+      <w:bookmarkStart w:id="5" w:name="_Toc177385678"/>
       <w:r>
         <w:rPr>
           <w:lang w:val="nl-NL"/>
@@ -2133,7 +2226,7 @@
           <w:lang w:val="nl-NL"/>
         </w:rPr>
       </w:pPr>
-      <w:bookmarkStart w:id="6" w:name="_Toc169522015"/>
+      <w:bookmarkStart w:id="6" w:name="_Toc177385679"/>
       <w:r>
         <w:rPr>
           <w:lang w:val="nl-NL"/>
@@ -2156,126 +2249,21 @@
           <w:szCs w:val="24"/>
           <w:lang w:val="nl-NL"/>
         </w:rPr>
-        <w:t xml:space="preserve">Beide demo websites hebben een kleur thema van rood, blauw en </w:t>
-      </w:r>
-      <w:r>
-        <w:rPr>
-          <w:sz w:val="24"/>
-          <w:szCs w:val="24"/>
-          <w:lang w:val="nl-NL"/>
-        </w:rPr>
-        <w:t>donkergrijs</w:t>
-      </w:r>
-      <w:r>
-        <w:rPr>
-          <w:sz w:val="24"/>
-          <w:szCs w:val="24"/>
-          <w:lang w:val="nl-NL"/>
-        </w:rPr>
-        <w:t xml:space="preserve">. Wij vinden de kleuren een professionele combinatie, dus gaan we </w:t>
-      </w:r>
-      <w:r>
-        <w:rPr>
-          <w:sz w:val="24"/>
-          <w:szCs w:val="24"/>
-          <w:lang w:val="nl-NL"/>
-        </w:rPr>
-        <w:t xml:space="preserve">ervoor zorgen dat </w:t>
-      </w:r>
-      <w:r>
-        <w:rPr>
-          <w:sz w:val="24"/>
-          <w:szCs w:val="24"/>
-          <w:lang w:val="nl-NL"/>
-        </w:rPr>
-        <w:t xml:space="preserve">het zo eraan </w:t>
-      </w:r>
-      <w:r>
-        <w:rPr>
-          <w:sz w:val="24"/>
-          <w:szCs w:val="24"/>
-          <w:lang w:val="nl-NL"/>
-        </w:rPr>
-        <w:t>ge</w:t>
-      </w:r>
-      <w:r>
-        <w:rPr>
-          <w:sz w:val="24"/>
-          <w:szCs w:val="24"/>
-          <w:lang w:val="nl-NL"/>
-        </w:rPr>
-        <w:t>houden</w:t>
-      </w:r>
-      <w:r>
-        <w:rPr>
-          <w:sz w:val="24"/>
-          <w:szCs w:val="24"/>
-          <w:lang w:val="nl-NL"/>
-        </w:rPr>
-        <w:t xml:space="preserve"> wordt.</w:t>
-      </w:r>
-      <w:r>
-        <w:rPr>
-          <w:sz w:val="24"/>
-          <w:szCs w:val="24"/>
-          <w:lang w:val="nl-NL"/>
-        </w:rPr>
-        <w:t xml:space="preserve"> Het team zorgt ervoor dat de website een eigen leven heeft. De website heeft vele belangrijke pagina’s die belangrijk voor de gebruiker zijn</w:t>
-      </w:r>
-      <w:r>
-        <w:rPr>
-          <w:sz w:val="24"/>
-          <w:szCs w:val="24"/>
-          <w:lang w:val="nl-NL"/>
-        </w:rPr>
-        <w:t xml:space="preserve">. De pagina’s heten Service, FAQ, </w:t>
-      </w:r>
-      <w:r>
-        <w:rPr>
-          <w:sz w:val="24"/>
-          <w:szCs w:val="24"/>
-          <w:lang w:val="nl-NL"/>
-        </w:rPr>
-        <w:t>Gebruiker</w:t>
-      </w:r>
-      <w:r>
-        <w:rPr>
-          <w:sz w:val="24"/>
-          <w:szCs w:val="24"/>
-          <w:lang w:val="nl-NL"/>
-        </w:rPr>
-        <w:t xml:space="preserve">s </w:t>
-      </w:r>
-      <w:r>
-        <w:rPr>
-          <w:sz w:val="24"/>
-          <w:szCs w:val="24"/>
-          <w:lang w:val="nl-NL"/>
-        </w:rPr>
-        <w:t>accountpagina</w:t>
-      </w:r>
-      <w:r>
-        <w:rPr>
-          <w:sz w:val="24"/>
-          <w:szCs w:val="24"/>
-          <w:lang w:val="nl-NL"/>
-        </w:rPr>
-        <w:t xml:space="preserve"> en nog veel meer.</w:t>
-      </w:r>
+        <w:t>Beide demo websites hebben een kleur thema van rood, blauw en donkergrijs. Wij vinden de kleuren een professionele combinatie, dus gaan we ervoor zorgen dat het zo eraan gehouden wordt. Het team zorgt ervoor dat de website een eigen leven heeft. De website heeft vele belangrijke pagina’s die belangrijk voor de gebruiker zijn. De pagina’s heten Service, FAQ, Gebruikers accountpagina en nog veel meer.</w:t>
+      </w:r>
+    </w:p>
+    <w:p>
+      <w:pPr>
+        <w:pStyle w:val="Heading1"/>
+      </w:pPr>
       <w:bookmarkStart w:id="7" w:name="_Toc125061956"/>
-    </w:p>
-    <w:p>
-      <w:pPr>
-        <w:pStyle w:val="Heading1"/>
-      </w:pPr>
       <w:r>
         <w:br w:type="page"/>
       </w:r>
-      <w:bookmarkStart w:id="8" w:name="_Toc169522016"/>
+      <w:bookmarkStart w:id="8" w:name="_Toc177385680"/>
       <w:r>
         <w:rPr>
           <w:noProof/>
-          <w:lang w:val="nl-NL"/>
         </w:rPr>
         <w:lastRenderedPageBreak/>
         <w:drawing>
@@ -2371,12 +2359,11 @@
         <w:bookmarkEnd w:id="8"/>
       </w:hyperlink>
     </w:p>
-    <w:p/>
     <w:p>
       <w:pPr>
         <w:pStyle w:val="Heading1"/>
       </w:pPr>
-      <w:bookmarkStart w:id="9" w:name="_Toc169522017"/>
+      <w:bookmarkStart w:id="9" w:name="_Toc177385681"/>
       <w:r>
         <w:lastRenderedPageBreak/>
         <w:t>Entity Relation</w:t>
@@ -2447,9 +2434,15 @@
     <w:p>
       <w:pPr>
         <w:pStyle w:val="Heading1"/>
-      </w:pPr>
-      <w:bookmarkStart w:id="10" w:name="_Toc169522018"/>
-      <w:r>
+        <w:rPr>
+          <w:lang w:val="nl-NL"/>
+        </w:rPr>
+      </w:pPr>
+      <w:bookmarkStart w:id="10" w:name="_Toc177385682"/>
+      <w:r>
+        <w:rPr>
+          <w:lang w:val="nl-NL"/>
+        </w:rPr>
         <w:t>Class Diagram</w:t>
       </w:r>
       <w:bookmarkEnd w:id="10"/>
@@ -2462,6 +2455,71 @@
       </w:pPr>
       <w:r>
         <w:rPr>
+          <w:rStyle w:val="Hyperlink"/>
+          <w:noProof/>
+        </w:rPr>
+        <w:drawing>
+          <wp:inline distT="0" distB="0" distL="0" distR="0" wp14:anchorId="1FFE279E" wp14:editId="470AABFD">
+            <wp:extent cx="5543550" cy="3343275"/>
+            <wp:effectExtent l="0" t="0" r="0" b="9525"/>
+            <wp:docPr id="180443001" name="Picture 1" descr="A screenshot of a computer&#10;&#10;Description automatically generated"/>
+            <wp:cNvGraphicFramePr>
+              <a:graphicFrameLocks xmlns:a="http://schemas.openxmlformats.org/drawingml/2006/main" noChangeAspect="1"/>
+            </wp:cNvGraphicFramePr>
+            <a:graphic xmlns:a="http://schemas.openxmlformats.org/drawingml/2006/main">
+              <a:graphicData uri="http://schemas.openxmlformats.org/drawingml/2006/picture">
+                <pic:pic xmlns:pic="http://schemas.openxmlformats.org/drawingml/2006/picture">
+                  <pic:nvPicPr>
+                    <pic:cNvPr id="180443001" name="Picture 1" descr="A screenshot of a computer&#10;&#10;Description automatically generated"/>
+                    <pic:cNvPicPr>
+                      <a:picLocks noChangeAspect="1" noChangeArrowheads="1"/>
+                    </pic:cNvPicPr>
+                  </pic:nvPicPr>
+                  <pic:blipFill>
+                    <a:blip r:embed="rId10">
+                      <a:extLst>
+                        <a:ext uri="{28A0092B-C50C-407E-A947-70E740481C1C}">
+                          <a14:useLocalDpi xmlns:a14="http://schemas.microsoft.com/office/drawing/2010/main" val="0"/>
+                        </a:ext>
+                      </a:extLst>
+                    </a:blip>
+                    <a:srcRect/>
+                    <a:stretch>
+                      <a:fillRect/>
+                    </a:stretch>
+                  </pic:blipFill>
+                  <pic:spPr bwMode="auto">
+                    <a:xfrm>
+                      <a:off x="0" y="0"/>
+                      <a:ext cx="5543550" cy="3343275"/>
+                    </a:xfrm>
+                    <a:prstGeom prst="rect">
+                      <a:avLst/>
+                    </a:prstGeom>
+                    <a:noFill/>
+                    <a:ln>
+                      <a:noFill/>
+                    </a:ln>
+                  </pic:spPr>
+                </pic:pic>
+              </a:graphicData>
+            </a:graphic>
+          </wp:inline>
+        </w:drawing>
+      </w:r>
+    </w:p>
+    <w:p>
+      <w:pPr>
+        <w:rPr>
+          <w:smallCaps/>
+          <w:spacing w:val="5"/>
+          <w:sz w:val="32"/>
+          <w:szCs w:val="32"/>
+          <w:lang w:val="nl-NL"/>
+        </w:rPr>
+      </w:pPr>
+      <w:r>
+        <w:rPr>
           <w:lang w:val="nl-NL"/>
         </w:rPr>
         <w:br w:type="page"/>
@@ -2474,7 +2532,102 @@
           <w:lang w:val="nl-NL"/>
         </w:rPr>
       </w:pPr>
-      <w:bookmarkStart w:id="11" w:name="_Toc169522019"/>
+      <w:bookmarkStart w:id="11" w:name="_Toc177385683"/>
+      <w:r>
+        <w:rPr>
+          <w:lang w:val="nl-NL"/>
+        </w:rPr>
+        <w:lastRenderedPageBreak/>
+        <w:t>Use Case Diagram (UCD)</w:t>
+      </w:r>
+      <w:bookmarkEnd w:id="11"/>
+    </w:p>
+    <w:p>
+      <w:pPr>
+        <w:rPr>
+          <w:lang w:val="nl-NL"/>
+        </w:rPr>
+      </w:pPr>
+      <w:r>
+        <w:rPr>
+          <w:noProof/>
+          <w:lang w:val="nl-NL"/>
+        </w:rPr>
+        <w:drawing>
+          <wp:inline distT="0" distB="0" distL="0" distR="0" wp14:anchorId="1484FC00" wp14:editId="049716E6">
+            <wp:extent cx="5772150" cy="3286125"/>
+            <wp:effectExtent l="0" t="0" r="0" b="9525"/>
+            <wp:docPr id="967690051" name="Picture 1"/>
+            <wp:cNvGraphicFramePr>
+              <a:graphicFrameLocks xmlns:a="http://schemas.openxmlformats.org/drawingml/2006/main" noChangeAspect="1"/>
+            </wp:cNvGraphicFramePr>
+            <a:graphic xmlns:a="http://schemas.openxmlformats.org/drawingml/2006/main">
+              <a:graphicData uri="http://schemas.openxmlformats.org/drawingml/2006/picture">
+                <pic:pic xmlns:pic="http://schemas.openxmlformats.org/drawingml/2006/picture">
+                  <pic:nvPicPr>
+                    <pic:cNvPr id="0" name="Picture 1"/>
+                    <pic:cNvPicPr>
+                      <a:picLocks noChangeAspect="1" noChangeArrowheads="1"/>
+                    </pic:cNvPicPr>
+                  </pic:nvPicPr>
+                  <pic:blipFill>
+                    <a:blip r:embed="rId11">
+                      <a:extLst>
+                        <a:ext uri="{28A0092B-C50C-407E-A947-70E740481C1C}">
+                          <a14:useLocalDpi xmlns:a14="http://schemas.microsoft.com/office/drawing/2010/main" val="0"/>
+                        </a:ext>
+                      </a:extLst>
+                    </a:blip>
+                    <a:srcRect/>
+                    <a:stretch>
+                      <a:fillRect/>
+                    </a:stretch>
+                  </pic:blipFill>
+                  <pic:spPr bwMode="auto">
+                    <a:xfrm>
+                      <a:off x="0" y="0"/>
+                      <a:ext cx="5772150" cy="3286125"/>
+                    </a:xfrm>
+                    <a:prstGeom prst="rect">
+                      <a:avLst/>
+                    </a:prstGeom>
+                    <a:noFill/>
+                    <a:ln>
+                      <a:noFill/>
+                    </a:ln>
+                  </pic:spPr>
+                </pic:pic>
+              </a:graphicData>
+            </a:graphic>
+          </wp:inline>
+        </w:drawing>
+      </w:r>
+    </w:p>
+    <w:p>
+      <w:pPr>
+        <w:rPr>
+          <w:smallCaps/>
+          <w:spacing w:val="5"/>
+          <w:sz w:val="32"/>
+          <w:szCs w:val="32"/>
+          <w:lang w:val="nl-NL"/>
+        </w:rPr>
+      </w:pPr>
+      <w:r>
+        <w:rPr>
+          <w:lang w:val="nl-NL"/>
+        </w:rPr>
+        <w:br w:type="page"/>
+      </w:r>
+    </w:p>
+    <w:p>
+      <w:pPr>
+        <w:pStyle w:val="Heading1"/>
+        <w:rPr>
+          <w:lang w:val="nl-NL"/>
+        </w:rPr>
+      </w:pPr>
+      <w:bookmarkStart w:id="12" w:name="_Toc177385684"/>
       <w:r>
         <w:rPr>
           <w:lang w:val="nl-NL"/>
@@ -2483,7 +2636,7 @@
         <w:t>Afsluiting</w:t>
       </w:r>
       <w:bookmarkEnd w:id="7"/>
-      <w:bookmarkEnd w:id="11"/>
+      <w:bookmarkEnd w:id="12"/>
     </w:p>
     <w:p>
       <w:pPr>
@@ -2647,7 +2800,7 @@
       </w:r>
     </w:p>
     <w:sectPr>
-      <w:footerReference w:type="default" r:id="rId10"/>
+      <w:footerReference w:type="default" r:id="rId12"/>
       <w:pgSz w:w="11906" w:h="16838"/>
       <w:pgMar w:top="1417" w:right="1417" w:bottom="1417" w:left="1417" w:header="708" w:footer="708" w:gutter="0"/>
       <w:cols w:space="708"/>

</xml_diff>

<commit_message>
Improved hover and website comvenience
</commit_message>
<xml_diff>
--- a/Documentation/Functioneel Ontwerp Uneed-IT.docx
+++ b/Documentation/Functioneel Ontwerp Uneed-IT.docx
@@ -1,6 +1,6 @@
 
 <file path=word/document.xml><?xml version="1.0" encoding="utf-8"?>
-<w:document xmlns:wpc="http://schemas.microsoft.com/office/word/2010/wordprocessingCanvas" xmlns:cx="http://schemas.microsoft.com/office/drawing/2014/chartex" xmlns:cx1="http://schemas.microsoft.com/office/drawing/2015/9/8/chartex" xmlns:cx2="http://schemas.microsoft.com/office/drawing/2015/10/21/chartex" xmlns:cx3="http://schemas.microsoft.com/office/drawing/2016/5/9/chartex" xmlns:cx4="http://schemas.microsoft.com/office/drawing/2016/5/10/chartex" xmlns:cx5="http://schemas.microsoft.com/office/drawing/2016/5/11/chartex" xmlns:cx6="http://schemas.microsoft.com/office/drawing/2016/5/12/chartex" xmlns:cx7="http://schemas.microsoft.com/office/drawing/2016/5/13/chartex" xmlns:cx8="http://schemas.microsoft.com/office/drawing/2016/5/14/chartex" xmlns:mc="http://schemas.openxmlformats.org/markup-compatibility/2006" xmlns:aink="http://schemas.microsoft.com/office/drawing/2016/ink" xmlns:am3d="http://schemas.microsoft.com/office/drawing/2017/model3d" xmlns:o="urn:schemas-microsoft-com:office:office" xmlns:oel="http://schemas.microsoft.com/office/2019/extlst" xmlns:r="http://schemas.openxmlformats.org/officeDocument/2006/relationships" xmlns:m="http://schemas.openxmlformats.org/officeDocument/2006/math" xmlns:v="urn:schemas-microsoft-com:vml" xmlns:wp14="http://schemas.microsoft.com/office/word/2010/wordprocessingDrawing" xmlns:wp="http://schemas.openxmlformats.org/drawingml/2006/wordprocessingDrawing" xmlns:w10="urn:schemas-microsoft-com:office:word" xmlns:w="http://schemas.openxmlformats.org/wordprocessingml/2006/main" xmlns:w14="http://schemas.microsoft.com/office/word/2010/wordml" xmlns:w15="http://schemas.microsoft.com/office/word/2012/wordml" xmlns:w16cex="http://schemas.microsoft.com/office/word/2018/wordml/cex" xmlns:w16cid="http://schemas.microsoft.com/office/word/2016/wordml/cid" xmlns:w16="http://schemas.microsoft.com/office/word/2018/wordml" xmlns:w16sdtdh="http://schemas.microsoft.com/office/word/2020/wordml/sdtdatahash" xmlns:w16se="http://schemas.microsoft.com/office/word/2015/wordml/symex" xmlns:wpg="http://schemas.microsoft.com/office/word/2010/wordprocessingGroup" xmlns:wpi="http://schemas.microsoft.com/office/word/2010/wordprocessingInk" xmlns:wne="http://schemas.microsoft.com/office/word/2006/wordml" xmlns:wps="http://schemas.microsoft.com/office/word/2010/wordprocessingShape" mc:Ignorable="w14 w15 w16se w16cid w16 w16cex w16sdtdh wp14">
+<w:document xmlns:wpc="http://schemas.microsoft.com/office/word/2010/wordprocessingCanvas" xmlns:cx="http://schemas.microsoft.com/office/drawing/2014/chartex" xmlns:cx1="http://schemas.microsoft.com/office/drawing/2015/9/8/chartex" xmlns:cx2="http://schemas.microsoft.com/office/drawing/2015/10/21/chartex" xmlns:cx3="http://schemas.microsoft.com/office/drawing/2016/5/9/chartex" xmlns:cx4="http://schemas.microsoft.com/office/drawing/2016/5/10/chartex" xmlns:cx5="http://schemas.microsoft.com/office/drawing/2016/5/11/chartex" xmlns:cx6="http://schemas.microsoft.com/office/drawing/2016/5/12/chartex" xmlns:cx7="http://schemas.microsoft.com/office/drawing/2016/5/13/chartex" xmlns:cx8="http://schemas.microsoft.com/office/drawing/2016/5/14/chartex" xmlns:mc="http://schemas.openxmlformats.org/markup-compatibility/2006" xmlns:aink="http://schemas.microsoft.com/office/drawing/2016/ink" xmlns:am3d="http://schemas.microsoft.com/office/drawing/2017/model3d" xmlns:o="urn:schemas-microsoft-com:office:office" xmlns:oel="http://schemas.microsoft.com/office/2019/extlst" xmlns:r="http://schemas.openxmlformats.org/officeDocument/2006/relationships" xmlns:m="http://schemas.openxmlformats.org/officeDocument/2006/math" xmlns:v="urn:schemas-microsoft-com:vml" xmlns:wp14="http://schemas.microsoft.com/office/word/2010/wordprocessingDrawing" xmlns:wp="http://schemas.openxmlformats.org/drawingml/2006/wordprocessingDrawing" xmlns:w10="urn:schemas-microsoft-com:office:word" xmlns:w="http://schemas.openxmlformats.org/wordprocessingml/2006/main" xmlns:w14="http://schemas.microsoft.com/office/word/2010/wordml" xmlns:w15="http://schemas.microsoft.com/office/word/2012/wordml" xmlns:w16cex="http://schemas.microsoft.com/office/word/2018/wordml/cex" xmlns:w16cid="http://schemas.microsoft.com/office/word/2016/wordml/cid" xmlns:w16="http://schemas.microsoft.com/office/word/2018/wordml" xmlns:w16du="http://schemas.microsoft.com/office/word/2023/wordml/word16du" xmlns:w16sdtdh="http://schemas.microsoft.com/office/word/2020/wordml/sdtdatahash" xmlns:w16se="http://schemas.microsoft.com/office/word/2015/wordml/symex" xmlns:wpg="http://schemas.microsoft.com/office/word/2010/wordprocessingGroup" xmlns:wpi="http://schemas.microsoft.com/office/word/2010/wordprocessingInk" xmlns:wne="http://schemas.microsoft.com/office/word/2006/wordml" xmlns:wps="http://schemas.microsoft.com/office/word/2010/wordprocessingShape" mc:Ignorable="w14 w15 w16se w16cid w16 w16cex w16sdtdh w16du wp14">
   <w:body>
     <w:p>
       <w:pPr>
@@ -2569,9 +2569,6 @@
       </w:pPr>
       <w:bookmarkStart w:id="7" w:name="_Toc125061956"/>
       <w:r>
-        <w:rPr>
-          <w:lang w:val="en-GB"/>
-        </w:rPr>
         <w:br w:type="page"/>
       </w:r>
       <w:bookmarkStart w:id="8" w:name="_Toc177385680"/>
@@ -3142,63 +3139,15 @@
           <w:szCs w:val="24"/>
           <w:lang w:val="nl-NL"/>
         </w:rPr>
-        <w:t xml:space="preserve"> gemaakt. H</w:t>
-      </w:r>
-      <w:r>
-        <w:rPr>
-          <w:sz w:val="24"/>
-          <w:szCs w:val="24"/>
-          <w:lang w:val="nl-NL"/>
-        </w:rPr>
-        <w:t xml:space="preserve">et </w:t>
-      </w:r>
-      <w:r>
-        <w:rPr>
-          <w:sz w:val="24"/>
-          <w:szCs w:val="24"/>
-          <w:lang w:val="nl-NL"/>
-        </w:rPr>
-        <w:t>project blij</w:t>
-      </w:r>
-      <w:r>
-        <w:rPr>
-          <w:sz w:val="24"/>
-          <w:szCs w:val="24"/>
-          <w:lang w:val="nl-NL"/>
-        </w:rPr>
-        <w:t>k</w:t>
-      </w:r>
-      <w:r>
-        <w:rPr>
-          <w:sz w:val="24"/>
-          <w:szCs w:val="24"/>
-          <w:lang w:val="nl-NL"/>
-        </w:rPr>
-        <w:t xml:space="preserve">t </w:t>
-      </w:r>
-      <w:r>
-        <w:rPr>
-          <w:sz w:val="24"/>
-          <w:szCs w:val="24"/>
-          <w:lang w:val="nl-NL"/>
-        </w:rPr>
-        <w:t>een groot succes</w:t>
-      </w:r>
-      <w:r>
-        <w:rPr>
-          <w:sz w:val="24"/>
-          <w:szCs w:val="24"/>
-          <w:lang w:val="nl-NL"/>
-        </w:rPr>
-        <w:t xml:space="preserve"> te zijn</w:t>
-      </w:r>
-      <w:r>
-        <w:rPr>
-          <w:sz w:val="24"/>
-          <w:szCs w:val="24"/>
-          <w:lang w:val="nl-NL"/>
-        </w:rPr>
-        <w:t>.</w:t>
+        <w:t xml:space="preserve"> gemaakt. </w:t>
+      </w:r>
+      <w:r>
+        <w:rPr>
+          <w:sz w:val="24"/>
+          <w:szCs w:val="24"/>
+          <w:lang w:val="nl-NL"/>
+        </w:rPr>
+        <w:t>Tot slot was de project uiteindelijk een groot succes geworden.</w:t>
       </w:r>
     </w:p>
     <w:sectPr>
@@ -3213,7 +3162,7 @@
 </file>
 
 <file path=word/endnotes.xml><?xml version="1.0" encoding="utf-8"?>
-<w:endnotes xmlns:wpc="http://schemas.microsoft.com/office/word/2010/wordprocessingCanvas" xmlns:cx="http://schemas.microsoft.com/office/drawing/2014/chartex" xmlns:cx1="http://schemas.microsoft.com/office/drawing/2015/9/8/chartex" xmlns:cx2="http://schemas.microsoft.com/office/drawing/2015/10/21/chartex" xmlns:cx3="http://schemas.microsoft.com/office/drawing/2016/5/9/chartex" xmlns:cx4="http://schemas.microsoft.com/office/drawing/2016/5/10/chartex" xmlns:cx5="http://schemas.microsoft.com/office/drawing/2016/5/11/chartex" xmlns:cx6="http://schemas.microsoft.com/office/drawing/2016/5/12/chartex" xmlns:cx7="http://schemas.microsoft.com/office/drawing/2016/5/13/chartex" xmlns:cx8="http://schemas.microsoft.com/office/drawing/2016/5/14/chartex" xmlns:mc="http://schemas.openxmlformats.org/markup-compatibility/2006" xmlns:aink="http://schemas.microsoft.com/office/drawing/2016/ink" xmlns:am3d="http://schemas.microsoft.com/office/drawing/2017/model3d" xmlns:o="urn:schemas-microsoft-com:office:office" xmlns:oel="http://schemas.microsoft.com/office/2019/extlst" xmlns:r="http://schemas.openxmlformats.org/officeDocument/2006/relationships" xmlns:m="http://schemas.openxmlformats.org/officeDocument/2006/math" xmlns:v="urn:schemas-microsoft-com:vml" xmlns:wp14="http://schemas.microsoft.com/office/word/2010/wordprocessingDrawing" xmlns:wp="http://schemas.openxmlformats.org/drawingml/2006/wordprocessingDrawing" xmlns:w10="urn:schemas-microsoft-com:office:word" xmlns:w="http://schemas.openxmlformats.org/wordprocessingml/2006/main" xmlns:w14="http://schemas.microsoft.com/office/word/2010/wordml" xmlns:w15="http://schemas.microsoft.com/office/word/2012/wordml" xmlns:w16cex="http://schemas.microsoft.com/office/word/2018/wordml/cex" xmlns:w16cid="http://schemas.microsoft.com/office/word/2016/wordml/cid" xmlns:w16="http://schemas.microsoft.com/office/word/2018/wordml" xmlns:w16sdtdh="http://schemas.microsoft.com/office/word/2020/wordml/sdtdatahash" xmlns:w16se="http://schemas.microsoft.com/office/word/2015/wordml/symex" xmlns:wpg="http://schemas.microsoft.com/office/word/2010/wordprocessingGroup" xmlns:wpi="http://schemas.microsoft.com/office/word/2010/wordprocessingInk" xmlns:wne="http://schemas.microsoft.com/office/word/2006/wordml" xmlns:wps="http://schemas.microsoft.com/office/word/2010/wordprocessingShape" mc:Ignorable="w14 w15 w16se w16cid w16 w16cex w16sdtdh wp14">
+<w:endnotes xmlns:wpc="http://schemas.microsoft.com/office/word/2010/wordprocessingCanvas" xmlns:cx="http://schemas.microsoft.com/office/drawing/2014/chartex" xmlns:cx1="http://schemas.microsoft.com/office/drawing/2015/9/8/chartex" xmlns:cx2="http://schemas.microsoft.com/office/drawing/2015/10/21/chartex" xmlns:cx3="http://schemas.microsoft.com/office/drawing/2016/5/9/chartex" xmlns:cx4="http://schemas.microsoft.com/office/drawing/2016/5/10/chartex" xmlns:cx5="http://schemas.microsoft.com/office/drawing/2016/5/11/chartex" xmlns:cx6="http://schemas.microsoft.com/office/drawing/2016/5/12/chartex" xmlns:cx7="http://schemas.microsoft.com/office/drawing/2016/5/13/chartex" xmlns:cx8="http://schemas.microsoft.com/office/drawing/2016/5/14/chartex" xmlns:mc="http://schemas.openxmlformats.org/markup-compatibility/2006" xmlns:aink="http://schemas.microsoft.com/office/drawing/2016/ink" xmlns:am3d="http://schemas.microsoft.com/office/drawing/2017/model3d" xmlns:o="urn:schemas-microsoft-com:office:office" xmlns:oel="http://schemas.microsoft.com/office/2019/extlst" xmlns:r="http://schemas.openxmlformats.org/officeDocument/2006/relationships" xmlns:m="http://schemas.openxmlformats.org/officeDocument/2006/math" xmlns:v="urn:schemas-microsoft-com:vml" xmlns:wp14="http://schemas.microsoft.com/office/word/2010/wordprocessingDrawing" xmlns:wp="http://schemas.openxmlformats.org/drawingml/2006/wordprocessingDrawing" xmlns:w10="urn:schemas-microsoft-com:office:word" xmlns:w="http://schemas.openxmlformats.org/wordprocessingml/2006/main" xmlns:w14="http://schemas.microsoft.com/office/word/2010/wordml" xmlns:w15="http://schemas.microsoft.com/office/word/2012/wordml" xmlns:w16cex="http://schemas.microsoft.com/office/word/2018/wordml/cex" xmlns:w16cid="http://schemas.microsoft.com/office/word/2016/wordml/cid" xmlns:w16="http://schemas.microsoft.com/office/word/2018/wordml" xmlns:w16du="http://schemas.microsoft.com/office/word/2023/wordml/word16du" xmlns:w16sdtdh="http://schemas.microsoft.com/office/word/2020/wordml/sdtdatahash" xmlns:w16se="http://schemas.microsoft.com/office/word/2015/wordml/symex" xmlns:wpg="http://schemas.microsoft.com/office/word/2010/wordprocessingGroup" xmlns:wpi="http://schemas.microsoft.com/office/word/2010/wordprocessingInk" xmlns:wne="http://schemas.microsoft.com/office/word/2006/wordml" xmlns:wps="http://schemas.microsoft.com/office/word/2010/wordprocessingShape" mc:Ignorable="w14 w15 w16se w16cid w16 w16cex w16sdtdh w16du wp14">
   <w:endnote w:type="separator" w:id="-1">
     <w:p>
       <w:pPr>
@@ -3238,7 +3187,7 @@
 </file>
 
 <file path=word/footer1.xml><?xml version="1.0" encoding="utf-8"?>
-<w:ftr xmlns:wpc="http://schemas.microsoft.com/office/word/2010/wordprocessingCanvas" xmlns:cx="http://schemas.microsoft.com/office/drawing/2014/chartex" xmlns:cx1="http://schemas.microsoft.com/office/drawing/2015/9/8/chartex" xmlns:cx2="http://schemas.microsoft.com/office/drawing/2015/10/21/chartex" xmlns:cx3="http://schemas.microsoft.com/office/drawing/2016/5/9/chartex" xmlns:cx4="http://schemas.microsoft.com/office/drawing/2016/5/10/chartex" xmlns:cx5="http://schemas.microsoft.com/office/drawing/2016/5/11/chartex" xmlns:cx6="http://schemas.microsoft.com/office/drawing/2016/5/12/chartex" xmlns:cx7="http://schemas.microsoft.com/office/drawing/2016/5/13/chartex" xmlns:cx8="http://schemas.microsoft.com/office/drawing/2016/5/14/chartex" xmlns:mc="http://schemas.openxmlformats.org/markup-compatibility/2006" xmlns:aink="http://schemas.microsoft.com/office/drawing/2016/ink" xmlns:am3d="http://schemas.microsoft.com/office/drawing/2017/model3d" xmlns:o="urn:schemas-microsoft-com:office:office" xmlns:oel="http://schemas.microsoft.com/office/2019/extlst" xmlns:r="http://schemas.openxmlformats.org/officeDocument/2006/relationships" xmlns:m="http://schemas.openxmlformats.org/officeDocument/2006/math" xmlns:v="urn:schemas-microsoft-com:vml" xmlns:wp14="http://schemas.microsoft.com/office/word/2010/wordprocessingDrawing" xmlns:wp="http://schemas.openxmlformats.org/drawingml/2006/wordprocessingDrawing" xmlns:w10="urn:schemas-microsoft-com:office:word" xmlns:w="http://schemas.openxmlformats.org/wordprocessingml/2006/main" xmlns:w14="http://schemas.microsoft.com/office/word/2010/wordml" xmlns:w15="http://schemas.microsoft.com/office/word/2012/wordml" xmlns:w16cex="http://schemas.microsoft.com/office/word/2018/wordml/cex" xmlns:w16cid="http://schemas.microsoft.com/office/word/2016/wordml/cid" xmlns:w16="http://schemas.microsoft.com/office/word/2018/wordml" xmlns:w16sdtdh="http://schemas.microsoft.com/office/word/2020/wordml/sdtdatahash" xmlns:w16se="http://schemas.microsoft.com/office/word/2015/wordml/symex" xmlns:wpg="http://schemas.microsoft.com/office/word/2010/wordprocessingGroup" xmlns:wpi="http://schemas.microsoft.com/office/word/2010/wordprocessingInk" xmlns:wne="http://schemas.microsoft.com/office/word/2006/wordml" xmlns:wps="http://schemas.microsoft.com/office/word/2010/wordprocessingShape" mc:Ignorable="w14 w15 w16se w16cid w16 w16cex w16sdtdh wp14">
+<w:ftr xmlns:wpc="http://schemas.microsoft.com/office/word/2010/wordprocessingCanvas" xmlns:cx="http://schemas.microsoft.com/office/drawing/2014/chartex" xmlns:cx1="http://schemas.microsoft.com/office/drawing/2015/9/8/chartex" xmlns:cx2="http://schemas.microsoft.com/office/drawing/2015/10/21/chartex" xmlns:cx3="http://schemas.microsoft.com/office/drawing/2016/5/9/chartex" xmlns:cx4="http://schemas.microsoft.com/office/drawing/2016/5/10/chartex" xmlns:cx5="http://schemas.microsoft.com/office/drawing/2016/5/11/chartex" xmlns:cx6="http://schemas.microsoft.com/office/drawing/2016/5/12/chartex" xmlns:cx7="http://schemas.microsoft.com/office/drawing/2016/5/13/chartex" xmlns:cx8="http://schemas.microsoft.com/office/drawing/2016/5/14/chartex" xmlns:mc="http://schemas.openxmlformats.org/markup-compatibility/2006" xmlns:aink="http://schemas.microsoft.com/office/drawing/2016/ink" xmlns:am3d="http://schemas.microsoft.com/office/drawing/2017/model3d" xmlns:o="urn:schemas-microsoft-com:office:office" xmlns:oel="http://schemas.microsoft.com/office/2019/extlst" xmlns:r="http://schemas.openxmlformats.org/officeDocument/2006/relationships" xmlns:m="http://schemas.openxmlformats.org/officeDocument/2006/math" xmlns:v="urn:schemas-microsoft-com:vml" xmlns:wp14="http://schemas.microsoft.com/office/word/2010/wordprocessingDrawing" xmlns:wp="http://schemas.openxmlformats.org/drawingml/2006/wordprocessingDrawing" xmlns:w10="urn:schemas-microsoft-com:office:word" xmlns:w="http://schemas.openxmlformats.org/wordprocessingml/2006/main" xmlns:w14="http://schemas.microsoft.com/office/word/2010/wordml" xmlns:w15="http://schemas.microsoft.com/office/word/2012/wordml" xmlns:w16cex="http://schemas.microsoft.com/office/word/2018/wordml/cex" xmlns:w16cid="http://schemas.microsoft.com/office/word/2016/wordml/cid" xmlns:w16="http://schemas.microsoft.com/office/word/2018/wordml" xmlns:w16du="http://schemas.microsoft.com/office/word/2023/wordml/word16du" xmlns:w16sdtdh="http://schemas.microsoft.com/office/word/2020/wordml/sdtdatahash" xmlns:w16se="http://schemas.microsoft.com/office/word/2015/wordml/symex" xmlns:wpg="http://schemas.microsoft.com/office/word/2010/wordprocessingGroup" xmlns:wpi="http://schemas.microsoft.com/office/word/2010/wordprocessingInk" xmlns:wne="http://schemas.microsoft.com/office/word/2006/wordml" xmlns:wps="http://schemas.microsoft.com/office/word/2010/wordprocessingShape" mc:Ignorable="w14 w15 w16se w16cid w16 w16cex w16sdtdh w16du wp14">
   <w:sdt>
     <w:sdtPr>
       <w:id w:val="1996834213"/>
@@ -3247,7 +3196,6 @@
         <w:docPartUnique/>
       </w:docPartObj>
     </w:sdtPr>
-    <w:sdtEndPr/>
     <w:sdtContent>
       <w:p>
         <w:pPr>
@@ -3276,7 +3224,7 @@
 </file>
 
 <file path=word/footnotes.xml><?xml version="1.0" encoding="utf-8"?>
-<w:footnotes xmlns:wpc="http://schemas.microsoft.com/office/word/2010/wordprocessingCanvas" xmlns:cx="http://schemas.microsoft.com/office/drawing/2014/chartex" xmlns:cx1="http://schemas.microsoft.com/office/drawing/2015/9/8/chartex" xmlns:cx2="http://schemas.microsoft.com/office/drawing/2015/10/21/chartex" xmlns:cx3="http://schemas.microsoft.com/office/drawing/2016/5/9/chartex" xmlns:cx4="http://schemas.microsoft.com/office/drawing/2016/5/10/chartex" xmlns:cx5="http://schemas.microsoft.com/office/drawing/2016/5/11/chartex" xmlns:cx6="http://schemas.microsoft.com/office/drawing/2016/5/12/chartex" xmlns:cx7="http://schemas.microsoft.com/office/drawing/2016/5/13/chartex" xmlns:cx8="http://schemas.microsoft.com/office/drawing/2016/5/14/chartex" xmlns:mc="http://schemas.openxmlformats.org/markup-compatibility/2006" xmlns:aink="http://schemas.microsoft.com/office/drawing/2016/ink" xmlns:am3d="http://schemas.microsoft.com/office/drawing/2017/model3d" xmlns:o="urn:schemas-microsoft-com:office:office" xmlns:oel="http://schemas.microsoft.com/office/2019/extlst" xmlns:r="http://schemas.openxmlformats.org/officeDocument/2006/relationships" xmlns:m="http://schemas.openxmlformats.org/officeDocument/2006/math" xmlns:v="urn:schemas-microsoft-com:vml" xmlns:wp14="http://schemas.microsoft.com/office/word/2010/wordprocessingDrawing" xmlns:wp="http://schemas.openxmlformats.org/drawingml/2006/wordprocessingDrawing" xmlns:w10="urn:schemas-microsoft-com:office:word" xmlns:w="http://schemas.openxmlformats.org/wordprocessingml/2006/main" xmlns:w14="http://schemas.microsoft.com/office/word/2010/wordml" xmlns:w15="http://schemas.microsoft.com/office/word/2012/wordml" xmlns:w16cex="http://schemas.microsoft.com/office/word/2018/wordml/cex" xmlns:w16cid="http://schemas.microsoft.com/office/word/2016/wordml/cid" xmlns:w16="http://schemas.microsoft.com/office/word/2018/wordml" xmlns:w16sdtdh="http://schemas.microsoft.com/office/word/2020/wordml/sdtdatahash" xmlns:w16se="http://schemas.microsoft.com/office/word/2015/wordml/symex" xmlns:wpg="http://schemas.microsoft.com/office/word/2010/wordprocessingGroup" xmlns:wpi="http://schemas.microsoft.com/office/word/2010/wordprocessingInk" xmlns:wne="http://schemas.microsoft.com/office/word/2006/wordml" xmlns:wps="http://schemas.microsoft.com/office/word/2010/wordprocessingShape" mc:Ignorable="w14 w15 w16se w16cid w16 w16cex w16sdtdh wp14">
+<w:footnotes xmlns:wpc="http://schemas.microsoft.com/office/word/2010/wordprocessingCanvas" xmlns:cx="http://schemas.microsoft.com/office/drawing/2014/chartex" xmlns:cx1="http://schemas.microsoft.com/office/drawing/2015/9/8/chartex" xmlns:cx2="http://schemas.microsoft.com/office/drawing/2015/10/21/chartex" xmlns:cx3="http://schemas.microsoft.com/office/drawing/2016/5/9/chartex" xmlns:cx4="http://schemas.microsoft.com/office/drawing/2016/5/10/chartex" xmlns:cx5="http://schemas.microsoft.com/office/drawing/2016/5/11/chartex" xmlns:cx6="http://schemas.microsoft.com/office/drawing/2016/5/12/chartex" xmlns:cx7="http://schemas.microsoft.com/office/drawing/2016/5/13/chartex" xmlns:cx8="http://schemas.microsoft.com/office/drawing/2016/5/14/chartex" xmlns:mc="http://schemas.openxmlformats.org/markup-compatibility/2006" xmlns:aink="http://schemas.microsoft.com/office/drawing/2016/ink" xmlns:am3d="http://schemas.microsoft.com/office/drawing/2017/model3d" xmlns:o="urn:schemas-microsoft-com:office:office" xmlns:oel="http://schemas.microsoft.com/office/2019/extlst" xmlns:r="http://schemas.openxmlformats.org/officeDocument/2006/relationships" xmlns:m="http://schemas.openxmlformats.org/officeDocument/2006/math" xmlns:v="urn:schemas-microsoft-com:vml" xmlns:wp14="http://schemas.microsoft.com/office/word/2010/wordprocessingDrawing" xmlns:wp="http://schemas.openxmlformats.org/drawingml/2006/wordprocessingDrawing" xmlns:w10="urn:schemas-microsoft-com:office:word" xmlns:w="http://schemas.openxmlformats.org/wordprocessingml/2006/main" xmlns:w14="http://schemas.microsoft.com/office/word/2010/wordml" xmlns:w15="http://schemas.microsoft.com/office/word/2012/wordml" xmlns:w16cex="http://schemas.microsoft.com/office/word/2018/wordml/cex" xmlns:w16cid="http://schemas.microsoft.com/office/word/2016/wordml/cid" xmlns:w16="http://schemas.microsoft.com/office/word/2018/wordml" xmlns:w16du="http://schemas.microsoft.com/office/word/2023/wordml/word16du" xmlns:w16sdtdh="http://schemas.microsoft.com/office/word/2020/wordml/sdtdatahash" xmlns:w16se="http://schemas.microsoft.com/office/word/2015/wordml/symex" xmlns:wpg="http://schemas.microsoft.com/office/word/2010/wordprocessingGroup" xmlns:wpi="http://schemas.microsoft.com/office/word/2010/wordprocessingInk" xmlns:wne="http://schemas.microsoft.com/office/word/2006/wordml" xmlns:wps="http://schemas.microsoft.com/office/word/2010/wordprocessingShape" mc:Ignorable="w14 w15 w16se w16cid w16 w16cex w16sdtdh w16du wp14">
   <w:footnote w:type="separator" w:id="-1">
     <w:p>
       <w:pPr>
@@ -3301,7 +3249,7 @@
 </file>
 
 <file path=word/styles.xml><?xml version="1.0" encoding="utf-8"?>
-<w:styles xmlns:mc="http://schemas.openxmlformats.org/markup-compatibility/2006" xmlns:r="http://schemas.openxmlformats.org/officeDocument/2006/relationships" xmlns:w="http://schemas.openxmlformats.org/wordprocessingml/2006/main" xmlns:w14="http://schemas.microsoft.com/office/word/2010/wordml" xmlns:w15="http://schemas.microsoft.com/office/word/2012/wordml" xmlns:w16cex="http://schemas.microsoft.com/office/word/2018/wordml/cex" xmlns:w16cid="http://schemas.microsoft.com/office/word/2016/wordml/cid" xmlns:w16="http://schemas.microsoft.com/office/word/2018/wordml" xmlns:w16sdtdh="http://schemas.microsoft.com/office/word/2020/wordml/sdtdatahash" xmlns:w16se="http://schemas.microsoft.com/office/word/2015/wordml/symex" mc:Ignorable="w14 w15 w16se w16cid w16 w16cex w16sdtdh">
+<w:styles xmlns:mc="http://schemas.openxmlformats.org/markup-compatibility/2006" xmlns:r="http://schemas.openxmlformats.org/officeDocument/2006/relationships" xmlns:w="http://schemas.openxmlformats.org/wordprocessingml/2006/main" xmlns:w14="http://schemas.microsoft.com/office/word/2010/wordml" xmlns:w15="http://schemas.microsoft.com/office/word/2012/wordml" xmlns:w16cex="http://schemas.microsoft.com/office/word/2018/wordml/cex" xmlns:w16cid="http://schemas.microsoft.com/office/word/2016/wordml/cid" xmlns:w16="http://schemas.microsoft.com/office/word/2018/wordml" xmlns:w16du="http://schemas.microsoft.com/office/word/2023/wordml/word16du" xmlns:w16sdtdh="http://schemas.microsoft.com/office/word/2020/wordml/sdtdatahash" xmlns:w16se="http://schemas.microsoft.com/office/word/2015/wordml/symex" mc:Ignorable="w14 w15 w16se w16cid w16 w16cex w16sdtdh w16du">
   <w:docDefaults>
     <w:rPrDefault>
       <w:rPr>

</xml_diff>